<commit_message>
Atualização do documento, especificação onde se dará as distribuição
</commit_message>
<xml_diff>
--- a/planejamento/RT_Plano_Projeto.docx
+++ b/planejamento/RT_Plano_Projeto.docx
@@ -36,7 +36,7 @@
         <w:pStyle w:val="Ttulo1"/>
         <w:numPr>
           <w:ilvl w:val="0"/>
-          <w:numId w:val="2"/>
+          <w:numId w:val="1"/>
         </w:numPr>
         <w:rPr/>
       </w:pPr>
@@ -53,15 +53,7 @@
       </w:pPr>
       <w:r>
         <w:rPr/>
-        <w:t xml:space="preserve">Este documento tem o intuito de guia para o planejamento das atividades do desenvolvimento do Sistema </w:t>
-      </w:r>
-      <w:r>
-        <w:rPr/>
-        <w:t>RecTourist</w:t>
-      </w:r>
-      <w:r>
-        <w:rPr/>
-        <w:t>.</w:t>
+        <w:t>Este documento tem o intuito de guia para o planejamento das atividades do desenvolvimento do Sistema RecTourist.</w:t>
       </w:r>
     </w:p>
     <w:p>
@@ -69,12 +61,12 @@
         <w:pStyle w:val="Ttulo1"/>
         <w:numPr>
           <w:ilvl w:val="0"/>
-          <w:numId w:val="2"/>
+          <w:numId w:val="1"/>
         </w:numPr>
         <w:rPr/>
       </w:pPr>
-      <w:bookmarkStart w:id="0" w:name="_Toc20734060"/>
-      <w:bookmarkStart w:id="1" w:name="_Toc524312837"/>
+      <w:bookmarkStart w:id="0" w:name="_Toc524312837"/>
+      <w:bookmarkStart w:id="1" w:name="_Toc20734060"/>
       <w:bookmarkEnd w:id="0"/>
       <w:bookmarkEnd w:id="1"/>
       <w:r>
@@ -107,7 +99,7 @@
         </w:tblBorders>
         <w:tblCellMar>
           <w:top w:w="0" w:type="dxa"/>
-          <w:left w:w="108" w:type="dxa"/>
+          <w:left w:w="103" w:type="dxa"/>
           <w:bottom w:w="0" w:type="dxa"/>
           <w:right w:w="108" w:type="dxa"/>
         </w:tblCellMar>
@@ -134,7 +126,7 @@
             </w:tcBorders>
             <w:shd w:color="auto" w:fill="E6E6E6" w:val="clear"/>
             <w:tcMar>
-              <w:left w:w="108" w:type="dxa"/>
+              <w:left w:w="103" w:type="dxa"/>
             </w:tcMar>
             <w:vAlign w:val="center"/>
           </w:tcPr>
@@ -176,7 +168,7 @@
             </w:tcBorders>
             <w:shd w:color="auto" w:fill="E6E6E6" w:val="clear"/>
             <w:tcMar>
-              <w:left w:w="108" w:type="dxa"/>
+              <w:left w:w="103" w:type="dxa"/>
             </w:tcMar>
             <w:vAlign w:val="center"/>
           </w:tcPr>
@@ -218,7 +210,7 @@
             </w:tcBorders>
             <w:shd w:color="auto" w:fill="E6E6E6" w:val="clear"/>
             <w:tcMar>
-              <w:left w:w="108" w:type="dxa"/>
+              <w:left w:w="103" w:type="dxa"/>
             </w:tcMar>
             <w:vAlign w:val="center"/>
           </w:tcPr>
@@ -260,7 +252,7 @@
             </w:tcBorders>
             <w:shd w:color="auto" w:fill="E6E6E6" w:val="clear"/>
             <w:tcMar>
-              <w:left w:w="108" w:type="dxa"/>
+              <w:left w:w="103" w:type="dxa"/>
             </w:tcMar>
             <w:vAlign w:val="center"/>
           </w:tcPr>
@@ -305,7 +297,7 @@
             </w:tcBorders>
             <w:shd w:fill="auto" w:val="clear"/>
             <w:tcMar>
-              <w:left w:w="108" w:type="dxa"/>
+              <w:left w:w="103" w:type="dxa"/>
             </w:tcMar>
             <w:vAlign w:val="center"/>
           </w:tcPr>
@@ -342,7 +334,7 @@
             </w:tcBorders>
             <w:shd w:fill="auto" w:val="clear"/>
             <w:tcMar>
-              <w:left w:w="108" w:type="dxa"/>
+              <w:left w:w="103" w:type="dxa"/>
             </w:tcMar>
             <w:vAlign w:val="center"/>
           </w:tcPr>
@@ -379,7 +371,7 @@
             </w:tcBorders>
             <w:shd w:fill="auto" w:val="clear"/>
             <w:tcMar>
-              <w:left w:w="108" w:type="dxa"/>
+              <w:left w:w="103" w:type="dxa"/>
             </w:tcMar>
             <w:vAlign w:val="center"/>
           </w:tcPr>
@@ -416,7 +408,7 @@
             </w:tcBorders>
             <w:shd w:fill="auto" w:val="clear"/>
             <w:tcMar>
-              <w:left w:w="108" w:type="dxa"/>
+              <w:left w:w="103" w:type="dxa"/>
             </w:tcMar>
             <w:vAlign w:val="center"/>
           </w:tcPr>
@@ -456,7 +448,7 @@
             </w:tcBorders>
             <w:shd w:fill="auto" w:val="clear"/>
             <w:tcMar>
-              <w:left w:w="108" w:type="dxa"/>
+              <w:left w:w="103" w:type="dxa"/>
             </w:tcMar>
             <w:vAlign w:val="center"/>
           </w:tcPr>
@@ -490,7 +482,7 @@
             </w:tcBorders>
             <w:shd w:fill="auto" w:val="clear"/>
             <w:tcMar>
-              <w:left w:w="108" w:type="dxa"/>
+              <w:left w:w="103" w:type="dxa"/>
             </w:tcMar>
             <w:vAlign w:val="center"/>
           </w:tcPr>
@@ -527,7 +519,7 @@
             </w:tcBorders>
             <w:shd w:fill="auto" w:val="clear"/>
             <w:tcMar>
-              <w:left w:w="108" w:type="dxa"/>
+              <w:left w:w="103" w:type="dxa"/>
             </w:tcMar>
             <w:vAlign w:val="center"/>
           </w:tcPr>
@@ -564,7 +556,7 @@
             </w:tcBorders>
             <w:shd w:fill="auto" w:val="clear"/>
             <w:tcMar>
-              <w:left w:w="108" w:type="dxa"/>
+              <w:left w:w="103" w:type="dxa"/>
             </w:tcMar>
             <w:vAlign w:val="center"/>
           </w:tcPr>
@@ -592,7 +584,7 @@
         <w:pStyle w:val="Ttulo1"/>
         <w:numPr>
           <w:ilvl w:val="0"/>
-          <w:numId w:val="2"/>
+          <w:numId w:val="1"/>
         </w:numPr>
         <w:spacing w:before="240" w:after="60"/>
         <w:rPr/>
@@ -643,7 +635,7 @@
         <w:pStyle w:val="Corpodetexto"/>
         <w:numPr>
           <w:ilvl w:val="0"/>
-          <w:numId w:val="4"/>
+          <w:numId w:val="3"/>
         </w:numPr>
         <w:jc w:val="both"/>
         <w:rPr/>
@@ -658,7 +650,7 @@
         <w:pStyle w:val="Corpodetexto"/>
         <w:numPr>
           <w:ilvl w:val="0"/>
-          <w:numId w:val="4"/>
+          <w:numId w:val="3"/>
         </w:numPr>
         <w:jc w:val="both"/>
         <w:rPr/>
@@ -673,7 +665,7 @@
         <w:pStyle w:val="Corpodetexto"/>
         <w:numPr>
           <w:ilvl w:val="0"/>
-          <w:numId w:val="4"/>
+          <w:numId w:val="3"/>
         </w:numPr>
         <w:jc w:val="both"/>
         <w:rPr/>
@@ -688,7 +680,7 @@
         <w:pStyle w:val="Corpodetexto"/>
         <w:numPr>
           <w:ilvl w:val="0"/>
-          <w:numId w:val="4"/>
+          <w:numId w:val="3"/>
         </w:numPr>
         <w:jc w:val="both"/>
         <w:rPr/>
@@ -703,7 +695,7 @@
         <w:pStyle w:val="Corpodetexto"/>
         <w:numPr>
           <w:ilvl w:val="0"/>
-          <w:numId w:val="4"/>
+          <w:numId w:val="3"/>
         </w:numPr>
         <w:jc w:val="both"/>
         <w:rPr/>
@@ -718,7 +710,7 @@
         <w:pStyle w:val="Corpodetexto"/>
         <w:numPr>
           <w:ilvl w:val="0"/>
-          <w:numId w:val="4"/>
+          <w:numId w:val="3"/>
         </w:numPr>
         <w:jc w:val="both"/>
         <w:rPr/>
@@ -821,7 +813,7 @@
         <w:pStyle w:val="Ttulo1"/>
         <w:numPr>
           <w:ilvl w:val="0"/>
-          <w:numId w:val="2"/>
+          <w:numId w:val="1"/>
         </w:numPr>
         <w:rPr/>
       </w:pPr>
@@ -843,7 +835,7 @@
       <w:tblPr>
         <w:tblW w:w="8880" w:type="dxa"/>
         <w:jc w:val="left"/>
-        <w:tblInd w:w="353" w:type="dxa"/>
+        <w:tblInd w:w="348" w:type="dxa"/>
         <w:tblBorders>
           <w:top w:val="single" w:sz="4" w:space="0" w:color="00000A"/>
           <w:left w:val="single" w:sz="4" w:space="0" w:color="00000A"/>
@@ -854,7 +846,7 @@
         </w:tblBorders>
         <w:tblCellMar>
           <w:top w:w="0" w:type="dxa"/>
-          <w:left w:w="108" w:type="dxa"/>
+          <w:left w:w="103" w:type="dxa"/>
           <w:bottom w:w="0" w:type="dxa"/>
           <w:right w:w="108" w:type="dxa"/>
         </w:tblCellMar>
@@ -864,8 +856,8 @@
         <w:gridCol w:w="1217"/>
         <w:gridCol w:w="994"/>
         <w:gridCol w:w="3275"/>
-        <w:gridCol w:w="1937"/>
-        <w:gridCol w:w="1457"/>
+        <w:gridCol w:w="1936"/>
+        <w:gridCol w:w="1458"/>
       </w:tblGrid>
       <w:tr>
         <w:trPr/>
@@ -882,7 +874,7 @@
             </w:tcBorders>
             <w:shd w:color="auto" w:fill="E6E6E6" w:val="clear"/>
             <w:tcMar>
-              <w:left w:w="108" w:type="dxa"/>
+              <w:left w:w="103" w:type="dxa"/>
             </w:tcMar>
             <w:vAlign w:val="center"/>
           </w:tcPr>
@@ -922,7 +914,7 @@
             </w:tcBorders>
             <w:shd w:color="auto" w:fill="E6E6E6" w:val="clear"/>
             <w:tcMar>
-              <w:left w:w="108" w:type="dxa"/>
+              <w:left w:w="103" w:type="dxa"/>
             </w:tcMar>
             <w:vAlign w:val="center"/>
           </w:tcPr>
@@ -962,7 +954,7 @@
             </w:tcBorders>
             <w:shd w:color="auto" w:fill="E6E6E6" w:val="clear"/>
             <w:tcMar>
-              <w:left w:w="108" w:type="dxa"/>
+              <w:left w:w="103" w:type="dxa"/>
             </w:tcMar>
             <w:vAlign w:val="center"/>
           </w:tcPr>
@@ -997,7 +989,7 @@
         </w:tc>
         <w:tc>
           <w:tcPr>
-            <w:tcW w:w="1937" w:type="dxa"/>
+            <w:tcW w:w="1936" w:type="dxa"/>
             <w:tcBorders>
               <w:top w:val="single" w:sz="4" w:space="0" w:color="00000A"/>
               <w:left w:val="single" w:sz="4" w:space="0" w:color="00000A"/>
@@ -1008,7 +1000,7 @@
             </w:tcBorders>
             <w:shd w:color="auto" w:fill="E6E6E6" w:val="clear"/>
             <w:tcMar>
-              <w:left w:w="108" w:type="dxa"/>
+              <w:left w:w="103" w:type="dxa"/>
             </w:tcMar>
             <w:vAlign w:val="center"/>
           </w:tcPr>
@@ -1037,7 +1029,7 @@
         </w:tc>
         <w:tc>
           <w:tcPr>
-            <w:tcW w:w="1457" w:type="dxa"/>
+            <w:tcW w:w="1458" w:type="dxa"/>
             <w:tcBorders>
               <w:top w:val="single" w:sz="4" w:space="0" w:color="00000A"/>
               <w:left w:val="single" w:sz="4" w:space="0" w:color="00000A"/>
@@ -1048,7 +1040,7 @@
             </w:tcBorders>
             <w:shd w:color="auto" w:fill="E6E6E6" w:val="clear"/>
             <w:tcMar>
-              <w:left w:w="108" w:type="dxa"/>
+              <w:left w:w="103" w:type="dxa"/>
             </w:tcMar>
             <w:vAlign w:val="center"/>
           </w:tcPr>
@@ -1091,7 +1083,7 @@
             </w:tcBorders>
             <w:shd w:fill="auto" w:val="clear"/>
             <w:tcMar>
-              <w:left w:w="108" w:type="dxa"/>
+              <w:left w:w="103" w:type="dxa"/>
             </w:tcMar>
             <w:vAlign w:val="center"/>
           </w:tcPr>
@@ -1127,7 +1119,7 @@
             </w:tcBorders>
             <w:shd w:fill="auto" w:val="clear"/>
             <w:tcMar>
-              <w:left w:w="108" w:type="dxa"/>
+              <w:left w:w="103" w:type="dxa"/>
             </w:tcMar>
             <w:vAlign w:val="center"/>
           </w:tcPr>
@@ -1158,7 +1150,7 @@
             </w:tcBorders>
             <w:shd w:fill="auto" w:val="clear"/>
             <w:tcMar>
-              <w:left w:w="108" w:type="dxa"/>
+              <w:left w:w="103" w:type="dxa"/>
             </w:tcMar>
           </w:tcPr>
           <w:p>
@@ -1179,7 +1171,7 @@
               <w:pStyle w:val="Corpodetexto"/>
               <w:numPr>
                 <w:ilvl w:val="0"/>
-                <w:numId w:val="3"/>
+                <w:numId w:val="2"/>
               </w:numPr>
               <w:spacing w:before="60" w:after="120"/>
               <w:jc w:val="both"/>
@@ -1195,7 +1187,7 @@
               <w:pStyle w:val="Corpodetexto"/>
               <w:numPr>
                 <w:ilvl w:val="0"/>
-                <w:numId w:val="3"/>
+                <w:numId w:val="2"/>
               </w:numPr>
               <w:spacing w:before="60" w:after="120"/>
               <w:jc w:val="both"/>
@@ -1211,7 +1203,7 @@
               <w:pStyle w:val="Corpodetexto"/>
               <w:numPr>
                 <w:ilvl w:val="0"/>
-                <w:numId w:val="3"/>
+                <w:numId w:val="2"/>
               </w:numPr>
               <w:spacing w:before="60" w:after="120"/>
               <w:jc w:val="both"/>
@@ -1227,7 +1219,7 @@
               <w:pStyle w:val="Corpodetexto"/>
               <w:numPr>
                 <w:ilvl w:val="0"/>
-                <w:numId w:val="3"/>
+                <w:numId w:val="2"/>
               </w:numPr>
               <w:spacing w:before="60" w:after="120"/>
               <w:jc w:val="both"/>
@@ -1243,7 +1235,7 @@
               <w:pStyle w:val="Corpodetexto"/>
               <w:numPr>
                 <w:ilvl w:val="0"/>
-                <w:numId w:val="3"/>
+                <w:numId w:val="2"/>
               </w:numPr>
               <w:spacing w:before="60" w:after="120"/>
               <w:jc w:val="both"/>
@@ -1259,7 +1251,7 @@
               <w:pStyle w:val="Corpodetexto"/>
               <w:numPr>
                 <w:ilvl w:val="0"/>
-                <w:numId w:val="3"/>
+                <w:numId w:val="2"/>
               </w:numPr>
               <w:spacing w:before="60" w:after="120"/>
               <w:jc w:val="both"/>
@@ -1275,7 +1267,7 @@
               <w:pStyle w:val="Corpodetexto"/>
               <w:numPr>
                 <w:ilvl w:val="0"/>
-                <w:numId w:val="3"/>
+                <w:numId w:val="2"/>
               </w:numPr>
               <w:spacing w:before="60" w:after="120"/>
               <w:jc w:val="both"/>
@@ -1289,7 +1281,7 @@
         </w:tc>
         <w:tc>
           <w:tcPr>
-            <w:tcW w:w="1937" w:type="dxa"/>
+            <w:tcW w:w="1936" w:type="dxa"/>
             <w:tcBorders>
               <w:top w:val="single" w:sz="4" w:space="0" w:color="00000A"/>
               <w:left w:val="single" w:sz="4" w:space="0" w:color="00000A"/>
@@ -1300,7 +1292,7 @@
             </w:tcBorders>
             <w:shd w:fill="auto" w:val="clear"/>
             <w:tcMar>
-              <w:left w:w="108" w:type="dxa"/>
+              <w:left w:w="103" w:type="dxa"/>
             </w:tcMar>
             <w:vAlign w:val="center"/>
           </w:tcPr>
@@ -1327,45 +1319,13 @@
             </w:pPr>
             <w:r>
               <w:rPr/>
-              <w:t>0</w:t>
-            </w:r>
-            <w:r>
-              <w:rPr/>
-              <w:t>2</w:t>
-            </w:r>
-            <w:r>
-              <w:rPr/>
-              <w:t>/0</w:t>
-            </w:r>
-            <w:r>
-              <w:rPr/>
-              <w:t>9</w:t>
-            </w:r>
-            <w:r>
-              <w:rPr/>
-              <w:t xml:space="preserve">/2015 a </w:t>
-            </w:r>
-            <w:r>
-              <w:rPr/>
-              <w:t>14</w:t>
-            </w:r>
-            <w:r>
-              <w:rPr/>
-              <w:t>/</w:t>
-            </w:r>
-            <w:r>
-              <w:rPr/>
-              <w:t>10</w:t>
-            </w:r>
-            <w:r>
-              <w:rPr/>
-              <w:t>/2015</w:t>
+              <w:t>02/09/2015 a 14/10/2015</w:t>
             </w:r>
           </w:p>
         </w:tc>
         <w:tc>
           <w:tcPr>
-            <w:tcW w:w="1457" w:type="dxa"/>
+            <w:tcW w:w="1458" w:type="dxa"/>
             <w:tcBorders>
               <w:top w:val="single" w:sz="4" w:space="0" w:color="00000A"/>
               <w:left w:val="single" w:sz="4" w:space="0" w:color="00000A"/>
@@ -1376,7 +1336,7 @@
             </w:tcBorders>
             <w:shd w:fill="auto" w:val="clear"/>
             <w:tcMar>
-              <w:left w:w="108" w:type="dxa"/>
+              <w:left w:w="103" w:type="dxa"/>
             </w:tcMar>
           </w:tcPr>
           <w:p>
@@ -1408,7 +1368,7 @@
             </w:tcBorders>
             <w:shd w:fill="auto" w:val="clear"/>
             <w:tcMar>
-              <w:left w:w="108" w:type="dxa"/>
+              <w:left w:w="103" w:type="dxa"/>
             </w:tcMar>
             <w:vAlign w:val="center"/>
           </w:tcPr>
@@ -1444,7 +1404,7 @@
             </w:tcBorders>
             <w:shd w:fill="auto" w:val="clear"/>
             <w:tcMar>
-              <w:left w:w="108" w:type="dxa"/>
+              <w:left w:w="103" w:type="dxa"/>
             </w:tcMar>
             <w:vAlign w:val="center"/>
           </w:tcPr>
@@ -1475,7 +1435,7 @@
             </w:tcBorders>
             <w:shd w:fill="auto" w:val="clear"/>
             <w:tcMar>
-              <w:left w:w="108" w:type="dxa"/>
+              <w:left w:w="103" w:type="dxa"/>
             </w:tcMar>
           </w:tcPr>
           <w:p>
@@ -1515,7 +1475,7 @@
               <w:pStyle w:val="ListParagraph"/>
               <w:numPr>
                 <w:ilvl w:val="0"/>
-                <w:numId w:val="5"/>
+                <w:numId w:val="4"/>
               </w:numPr>
               <w:ind w:left="459" w:hanging="425"/>
               <w:jc w:val="both"/>
@@ -1531,7 +1491,7 @@
               <w:pStyle w:val="ListParagraph"/>
               <w:numPr>
                 <w:ilvl w:val="0"/>
-                <w:numId w:val="5"/>
+                <w:numId w:val="4"/>
               </w:numPr>
               <w:ind w:left="459" w:hanging="425"/>
               <w:jc w:val="both"/>
@@ -1547,7 +1507,7 @@
               <w:pStyle w:val="ListParagraph"/>
               <w:numPr>
                 <w:ilvl w:val="0"/>
-                <w:numId w:val="5"/>
+                <w:numId w:val="4"/>
               </w:numPr>
               <w:ind w:left="459" w:hanging="425"/>
               <w:jc w:val="both"/>
@@ -1569,7 +1529,7 @@
               <w:pStyle w:val="ListParagraph"/>
               <w:numPr>
                 <w:ilvl w:val="0"/>
-                <w:numId w:val="5"/>
+                <w:numId w:val="4"/>
               </w:numPr>
               <w:ind w:left="459" w:hanging="425"/>
               <w:jc w:val="both"/>
@@ -1594,7 +1554,7 @@
         </w:tc>
         <w:tc>
           <w:tcPr>
-            <w:tcW w:w="1937" w:type="dxa"/>
+            <w:tcW w:w="1936" w:type="dxa"/>
             <w:tcBorders>
               <w:top w:val="single" w:sz="4" w:space="0" w:color="00000A"/>
               <w:left w:val="single" w:sz="4" w:space="0" w:color="00000A"/>
@@ -1605,7 +1565,7 @@
             </w:tcBorders>
             <w:shd w:fill="auto" w:val="clear"/>
             <w:tcMar>
-              <w:left w:w="108" w:type="dxa"/>
+              <w:left w:w="103" w:type="dxa"/>
             </w:tcMar>
             <w:vAlign w:val="center"/>
           </w:tcPr>
@@ -1632,45 +1592,13 @@
             </w:pPr>
             <w:r>
               <w:rPr/>
-              <w:t>2</w:t>
-            </w:r>
-            <w:r>
-              <w:rPr/>
-              <w:t>1</w:t>
-            </w:r>
-            <w:r>
-              <w:rPr/>
-              <w:t>/</w:t>
-            </w:r>
-            <w:r>
-              <w:rPr/>
-              <w:t>1</w:t>
-            </w:r>
-            <w:r>
-              <w:rPr/>
-              <w:t xml:space="preserve">0/2015 a </w:t>
-            </w:r>
-            <w:r>
-              <w:rPr/>
-              <w:t>18</w:t>
-            </w:r>
-            <w:r>
-              <w:rPr/>
-              <w:t>/</w:t>
-            </w:r>
-            <w:r>
-              <w:rPr/>
-              <w:t>11</w:t>
-            </w:r>
-            <w:r>
-              <w:rPr/>
-              <w:t>/2015</w:t>
+              <w:t>21/10/2015 a 18/11/2015</w:t>
             </w:r>
           </w:p>
         </w:tc>
         <w:tc>
           <w:tcPr>
-            <w:tcW w:w="1457" w:type="dxa"/>
+            <w:tcW w:w="1458" w:type="dxa"/>
             <w:tcBorders>
               <w:top w:val="single" w:sz="4" w:space="0" w:color="00000A"/>
               <w:left w:val="single" w:sz="4" w:space="0" w:color="00000A"/>
@@ -1681,7 +1609,7 @@
             </w:tcBorders>
             <w:shd w:fill="auto" w:val="clear"/>
             <w:tcMar>
-              <w:left w:w="108" w:type="dxa"/>
+              <w:left w:w="103" w:type="dxa"/>
             </w:tcMar>
           </w:tcPr>
           <w:p>
@@ -1713,7 +1641,7 @@
             </w:tcBorders>
             <w:shd w:fill="auto" w:val="clear"/>
             <w:tcMar>
-              <w:left w:w="108" w:type="dxa"/>
+              <w:left w:w="103" w:type="dxa"/>
             </w:tcMar>
             <w:vAlign w:val="center"/>
           </w:tcPr>
@@ -1748,7 +1676,7 @@
             </w:tcBorders>
             <w:shd w:fill="auto" w:val="clear"/>
             <w:tcMar>
-              <w:left w:w="108" w:type="dxa"/>
+              <w:left w:w="103" w:type="dxa"/>
             </w:tcMar>
             <w:vAlign w:val="center"/>
           </w:tcPr>
@@ -1779,7 +1707,7 @@
             </w:tcBorders>
             <w:shd w:fill="auto" w:val="clear"/>
             <w:tcMar>
-              <w:left w:w="108" w:type="dxa"/>
+              <w:left w:w="103" w:type="dxa"/>
             </w:tcMar>
           </w:tcPr>
           <w:p>
@@ -1787,7 +1715,7 @@
               <w:pStyle w:val="ListParagraph"/>
               <w:numPr>
                 <w:ilvl w:val="0"/>
-                <w:numId w:val="6"/>
+                <w:numId w:val="5"/>
               </w:numPr>
               <w:ind w:left="505" w:hanging="505"/>
               <w:jc w:val="both"/>
@@ -1803,7 +1731,7 @@
               <w:pStyle w:val="ListParagraph"/>
               <w:numPr>
                 <w:ilvl w:val="0"/>
-                <w:numId w:val="6"/>
+                <w:numId w:val="5"/>
               </w:numPr>
               <w:ind w:left="505" w:hanging="505"/>
               <w:jc w:val="both"/>
@@ -1819,7 +1747,7 @@
               <w:pStyle w:val="ListParagraph"/>
               <w:numPr>
                 <w:ilvl w:val="0"/>
-                <w:numId w:val="6"/>
+                <w:numId w:val="5"/>
               </w:numPr>
               <w:ind w:left="505" w:hanging="505"/>
               <w:jc w:val="both"/>
@@ -1835,7 +1763,7 @@
               <w:pStyle w:val="ListParagraph"/>
               <w:numPr>
                 <w:ilvl w:val="0"/>
-                <w:numId w:val="6"/>
+                <w:numId w:val="5"/>
               </w:numPr>
               <w:ind w:left="505" w:hanging="505"/>
               <w:jc w:val="both"/>
@@ -1851,7 +1779,7 @@
               <w:pStyle w:val="ListParagraph"/>
               <w:numPr>
                 <w:ilvl w:val="0"/>
-                <w:numId w:val="6"/>
+                <w:numId w:val="5"/>
               </w:numPr>
               <w:ind w:left="505" w:hanging="505"/>
               <w:jc w:val="both"/>
@@ -1867,7 +1795,7 @@
               <w:pStyle w:val="ListParagraph"/>
               <w:numPr>
                 <w:ilvl w:val="0"/>
-                <w:numId w:val="6"/>
+                <w:numId w:val="5"/>
               </w:numPr>
               <w:ind w:left="505" w:hanging="505"/>
               <w:jc w:val="both"/>
@@ -1893,7 +1821,7 @@
         </w:tc>
         <w:tc>
           <w:tcPr>
-            <w:tcW w:w="1937" w:type="dxa"/>
+            <w:tcW w:w="1936" w:type="dxa"/>
             <w:tcBorders>
               <w:top w:val="single" w:sz="4" w:space="0" w:color="00000A"/>
               <w:left w:val="single" w:sz="4" w:space="0" w:color="00000A"/>
@@ -1904,7 +1832,7 @@
             </w:tcBorders>
             <w:shd w:fill="auto" w:val="clear"/>
             <w:tcMar>
-              <w:left w:w="108" w:type="dxa"/>
+              <w:left w:w="103" w:type="dxa"/>
             </w:tcMar>
             <w:vAlign w:val="center"/>
           </w:tcPr>
@@ -1918,19 +1846,7 @@
             </w:pPr>
             <w:r>
               <w:rPr/>
-              <w:t>25</w:t>
-            </w:r>
-            <w:r>
-              <w:rPr/>
-              <w:t>/</w:t>
-            </w:r>
-            <w:r>
-              <w:rPr/>
-              <w:t>11</w:t>
-            </w:r>
-            <w:r>
-              <w:rPr/>
-              <w:t>/2015 a</w:t>
+              <w:t>25/11/2015 a</w:t>
             </w:r>
           </w:p>
           <w:p>
@@ -1943,25 +1859,13 @@
             </w:pPr>
             <w:r>
               <w:rPr/>
-              <w:t>09</w:t>
-            </w:r>
-            <w:r>
-              <w:rPr/>
-              <w:t>/</w:t>
-            </w:r>
-            <w:r>
-              <w:rPr/>
-              <w:t>12</w:t>
-            </w:r>
-            <w:r>
-              <w:rPr/>
-              <w:t>/2015</w:t>
+              <w:t>09/12/2015</w:t>
             </w:r>
           </w:p>
         </w:tc>
         <w:tc>
           <w:tcPr>
-            <w:tcW w:w="1457" w:type="dxa"/>
+            <w:tcW w:w="1458" w:type="dxa"/>
             <w:tcBorders>
               <w:top w:val="single" w:sz="4" w:space="0" w:color="00000A"/>
               <w:left w:val="single" w:sz="4" w:space="0" w:color="00000A"/>
@@ -1972,7 +1876,7 @@
             </w:tcBorders>
             <w:shd w:fill="auto" w:val="clear"/>
             <w:tcMar>
-              <w:left w:w="108" w:type="dxa"/>
+              <w:left w:w="103" w:type="dxa"/>
             </w:tcMar>
           </w:tcPr>
           <w:p>
@@ -2004,7 +1908,7 @@
             </w:tcBorders>
             <w:shd w:fill="auto" w:val="clear"/>
             <w:tcMar>
-              <w:left w:w="108" w:type="dxa"/>
+              <w:left w:w="103" w:type="dxa"/>
             </w:tcMar>
             <w:vAlign w:val="center"/>
           </w:tcPr>
@@ -2040,7 +1944,7 @@
             </w:tcBorders>
             <w:shd w:fill="auto" w:val="clear"/>
             <w:tcMar>
-              <w:left w:w="108" w:type="dxa"/>
+              <w:left w:w="103" w:type="dxa"/>
             </w:tcMar>
             <w:vAlign w:val="center"/>
           </w:tcPr>
@@ -2071,7 +1975,7 @@
             </w:tcBorders>
             <w:shd w:fill="auto" w:val="clear"/>
             <w:tcMar>
-              <w:left w:w="108" w:type="dxa"/>
+              <w:left w:w="103" w:type="dxa"/>
             </w:tcMar>
           </w:tcPr>
           <w:p>
@@ -2079,7 +1983,7 @@
               <w:pStyle w:val="ListParagraph"/>
               <w:numPr>
                 <w:ilvl w:val="0"/>
-                <w:numId w:val="7"/>
+                <w:numId w:val="6"/>
               </w:numPr>
               <w:ind w:left="505" w:hanging="577"/>
               <w:jc w:val="both"/>
@@ -2101,7 +2005,7 @@
               <w:pStyle w:val="ListParagraph"/>
               <w:numPr>
                 <w:ilvl w:val="0"/>
-                <w:numId w:val="7"/>
+                <w:numId w:val="6"/>
               </w:numPr>
               <w:ind w:left="505" w:hanging="577"/>
               <w:jc w:val="both"/>
@@ -2117,7 +2021,7 @@
               <w:pStyle w:val="Corpodetexto"/>
               <w:numPr>
                 <w:ilvl w:val="0"/>
-                <w:numId w:val="7"/>
+                <w:numId w:val="6"/>
               </w:numPr>
               <w:spacing w:before="60" w:after="120"/>
               <w:ind w:left="505" w:hanging="577"/>
@@ -2134,7 +2038,7 @@
               <w:pStyle w:val="Corpodetexto"/>
               <w:numPr>
                 <w:ilvl w:val="0"/>
-                <w:numId w:val="7"/>
+                <w:numId w:val="6"/>
               </w:numPr>
               <w:spacing w:before="60" w:after="120"/>
               <w:ind w:left="505" w:hanging="577"/>
@@ -2149,7 +2053,7 @@
         </w:tc>
         <w:tc>
           <w:tcPr>
-            <w:tcW w:w="1937" w:type="dxa"/>
+            <w:tcW w:w="1936" w:type="dxa"/>
             <w:tcBorders>
               <w:top w:val="single" w:sz="4" w:space="0" w:color="00000A"/>
               <w:left w:val="single" w:sz="4" w:space="0" w:color="00000A"/>
@@ -2160,7 +2064,7 @@
             </w:tcBorders>
             <w:shd w:fill="auto" w:val="clear"/>
             <w:tcMar>
-              <w:left w:w="108" w:type="dxa"/>
+              <w:left w:w="103" w:type="dxa"/>
             </w:tcMar>
             <w:vAlign w:val="center"/>
           </w:tcPr>
@@ -2193,7 +2097,7 @@
         </w:tc>
         <w:tc>
           <w:tcPr>
-            <w:tcW w:w="1457" w:type="dxa"/>
+            <w:tcW w:w="1458" w:type="dxa"/>
             <w:tcBorders>
               <w:top w:val="single" w:sz="4" w:space="0" w:color="00000A"/>
               <w:left w:val="single" w:sz="4" w:space="0" w:color="00000A"/>
@@ -2204,7 +2108,7 @@
             </w:tcBorders>
             <w:shd w:fill="auto" w:val="clear"/>
             <w:tcMar>
-              <w:left w:w="108" w:type="dxa"/>
+              <w:left w:w="103" w:type="dxa"/>
             </w:tcMar>
           </w:tcPr>
           <w:p>
@@ -2236,7 +2140,7 @@
             </w:tcBorders>
             <w:shd w:fill="auto" w:val="clear"/>
             <w:tcMar>
-              <w:left w:w="108" w:type="dxa"/>
+              <w:left w:w="103" w:type="dxa"/>
             </w:tcMar>
             <w:vAlign w:val="center"/>
           </w:tcPr>
@@ -2271,7 +2175,7 @@
             </w:tcBorders>
             <w:shd w:fill="auto" w:val="clear"/>
             <w:tcMar>
-              <w:left w:w="108" w:type="dxa"/>
+              <w:left w:w="103" w:type="dxa"/>
             </w:tcMar>
             <w:vAlign w:val="center"/>
           </w:tcPr>
@@ -2302,7 +2206,7 @@
             </w:tcBorders>
             <w:shd w:fill="auto" w:val="clear"/>
             <w:tcMar>
-              <w:left w:w="108" w:type="dxa"/>
+              <w:left w:w="103" w:type="dxa"/>
             </w:tcMar>
           </w:tcPr>
           <w:p>
@@ -2310,7 +2214,7 @@
               <w:pStyle w:val="ListParagraph"/>
               <w:numPr>
                 <w:ilvl w:val="0"/>
-                <w:numId w:val="8"/>
+                <w:numId w:val="7"/>
               </w:numPr>
               <w:ind w:left="506" w:hanging="506"/>
               <w:jc w:val="both"/>
@@ -2326,7 +2230,7 @@
               <w:pStyle w:val="ListParagraph"/>
               <w:numPr>
                 <w:ilvl w:val="0"/>
-                <w:numId w:val="8"/>
+                <w:numId w:val="7"/>
               </w:numPr>
               <w:ind w:left="506" w:hanging="506"/>
               <w:jc w:val="both"/>
@@ -2342,7 +2246,7 @@
               <w:pStyle w:val="ListParagraph"/>
               <w:numPr>
                 <w:ilvl w:val="0"/>
-                <w:numId w:val="8"/>
+                <w:numId w:val="7"/>
               </w:numPr>
               <w:ind w:left="506" w:hanging="506"/>
               <w:jc w:val="both"/>
@@ -2356,7 +2260,7 @@
         </w:tc>
         <w:tc>
           <w:tcPr>
-            <w:tcW w:w="1937" w:type="dxa"/>
+            <w:tcW w:w="1936" w:type="dxa"/>
             <w:tcBorders>
               <w:top w:val="single" w:sz="4" w:space="0" w:color="00000A"/>
               <w:left w:val="single" w:sz="4" w:space="0" w:color="00000A"/>
@@ -2367,7 +2271,7 @@
             </w:tcBorders>
             <w:shd w:fill="auto" w:val="clear"/>
             <w:tcMar>
-              <w:left w:w="108" w:type="dxa"/>
+              <w:left w:w="103" w:type="dxa"/>
             </w:tcMar>
             <w:vAlign w:val="center"/>
           </w:tcPr>
@@ -2400,7 +2304,7 @@
         </w:tc>
         <w:tc>
           <w:tcPr>
-            <w:tcW w:w="1457" w:type="dxa"/>
+            <w:tcW w:w="1458" w:type="dxa"/>
             <w:tcBorders>
               <w:top w:val="single" w:sz="4" w:space="0" w:color="00000A"/>
               <w:left w:val="single" w:sz="4" w:space="0" w:color="00000A"/>
@@ -2411,7 +2315,7 @@
             </w:tcBorders>
             <w:shd w:fill="auto" w:val="clear"/>
             <w:tcMar>
-              <w:left w:w="108" w:type="dxa"/>
+              <w:left w:w="103" w:type="dxa"/>
             </w:tcMar>
           </w:tcPr>
           <w:p>
@@ -2443,7 +2347,7 @@
             </w:tcBorders>
             <w:shd w:fill="auto" w:val="clear"/>
             <w:tcMar>
-              <w:left w:w="108" w:type="dxa"/>
+              <w:left w:w="103" w:type="dxa"/>
             </w:tcMar>
             <w:vAlign w:val="center"/>
           </w:tcPr>
@@ -2479,7 +2383,7 @@
             </w:tcBorders>
             <w:shd w:fill="auto" w:val="clear"/>
             <w:tcMar>
-              <w:left w:w="108" w:type="dxa"/>
+              <w:left w:w="103" w:type="dxa"/>
             </w:tcMar>
             <w:vAlign w:val="center"/>
           </w:tcPr>
@@ -2510,7 +2414,7 @@
             </w:tcBorders>
             <w:shd w:fill="auto" w:val="clear"/>
             <w:tcMar>
-              <w:left w:w="108" w:type="dxa"/>
+              <w:left w:w="103" w:type="dxa"/>
             </w:tcMar>
           </w:tcPr>
           <w:p>
@@ -2527,7 +2431,7 @@
         </w:tc>
         <w:tc>
           <w:tcPr>
-            <w:tcW w:w="1937" w:type="dxa"/>
+            <w:tcW w:w="1936" w:type="dxa"/>
             <w:tcBorders>
               <w:top w:val="single" w:sz="4" w:space="0" w:color="00000A"/>
               <w:left w:val="single" w:sz="4" w:space="0" w:color="00000A"/>
@@ -2538,7 +2442,7 @@
             </w:tcBorders>
             <w:shd w:fill="auto" w:val="clear"/>
             <w:tcMar>
-              <w:left w:w="108" w:type="dxa"/>
+              <w:left w:w="103" w:type="dxa"/>
             </w:tcMar>
           </w:tcPr>
           <w:p>
@@ -2555,7 +2459,7 @@
         </w:tc>
         <w:tc>
           <w:tcPr>
-            <w:tcW w:w="1457" w:type="dxa"/>
+            <w:tcW w:w="1458" w:type="dxa"/>
             <w:tcBorders>
               <w:top w:val="single" w:sz="4" w:space="0" w:color="00000A"/>
               <w:left w:val="single" w:sz="4" w:space="0" w:color="00000A"/>
@@ -2566,7 +2470,7 @@
             </w:tcBorders>
             <w:shd w:fill="auto" w:val="clear"/>
             <w:tcMar>
-              <w:left w:w="108" w:type="dxa"/>
+              <w:left w:w="103" w:type="dxa"/>
             </w:tcMar>
           </w:tcPr>
           <w:p>
@@ -2598,7 +2502,7 @@
             </w:tcBorders>
             <w:shd w:fill="auto" w:val="clear"/>
             <w:tcMar>
-              <w:left w:w="108" w:type="dxa"/>
+              <w:left w:w="103" w:type="dxa"/>
             </w:tcMar>
             <w:vAlign w:val="center"/>
           </w:tcPr>
@@ -2633,7 +2537,7 @@
             </w:tcBorders>
             <w:shd w:fill="auto" w:val="clear"/>
             <w:tcMar>
-              <w:left w:w="108" w:type="dxa"/>
+              <w:left w:w="103" w:type="dxa"/>
             </w:tcMar>
             <w:vAlign w:val="center"/>
           </w:tcPr>
@@ -2664,7 +2568,7 @@
             </w:tcBorders>
             <w:shd w:fill="auto" w:val="clear"/>
             <w:tcMar>
-              <w:left w:w="108" w:type="dxa"/>
+              <w:left w:w="103" w:type="dxa"/>
             </w:tcMar>
           </w:tcPr>
           <w:p>
@@ -2681,7 +2585,7 @@
         </w:tc>
         <w:tc>
           <w:tcPr>
-            <w:tcW w:w="1937" w:type="dxa"/>
+            <w:tcW w:w="1936" w:type="dxa"/>
             <w:tcBorders>
               <w:top w:val="single" w:sz="4" w:space="0" w:color="00000A"/>
               <w:left w:val="single" w:sz="4" w:space="0" w:color="00000A"/>
@@ -2692,7 +2596,7 @@
             </w:tcBorders>
             <w:shd w:fill="auto" w:val="clear"/>
             <w:tcMar>
-              <w:left w:w="108" w:type="dxa"/>
+              <w:left w:w="103" w:type="dxa"/>
             </w:tcMar>
           </w:tcPr>
           <w:p>
@@ -2709,7 +2613,7 @@
         </w:tc>
         <w:tc>
           <w:tcPr>
-            <w:tcW w:w="1457" w:type="dxa"/>
+            <w:tcW w:w="1458" w:type="dxa"/>
             <w:tcBorders>
               <w:top w:val="single" w:sz="4" w:space="0" w:color="00000A"/>
               <w:left w:val="single" w:sz="4" w:space="0" w:color="00000A"/>
@@ -2720,7 +2624,7 @@
             </w:tcBorders>
             <w:shd w:fill="auto" w:val="clear"/>
             <w:tcMar>
-              <w:left w:w="108" w:type="dxa"/>
+              <w:left w:w="103" w:type="dxa"/>
             </w:tcMar>
           </w:tcPr>
           <w:p>
@@ -2731,12 +2635,12 @@
               <w:jc w:val="center"/>
               <w:rPr/>
             </w:pPr>
-            <w:bookmarkStart w:id="4" w:name="_Toc456600917"/>
+            <w:bookmarkStart w:id="4" w:name="_Toc447095880"/>
             <w:bookmarkStart w:id="5" w:name="_Toc456598586"/>
-            <w:bookmarkStart w:id="6" w:name="_Toc447095880"/>
-            <w:bookmarkStart w:id="7" w:name="_Toc456600917"/>
+            <w:bookmarkStart w:id="6" w:name="_Toc456600917"/>
+            <w:bookmarkStart w:id="7" w:name="_Toc447095880"/>
             <w:bookmarkStart w:id="8" w:name="_Toc456598586"/>
-            <w:bookmarkStart w:id="9" w:name="_Toc447095880"/>
+            <w:bookmarkStart w:id="9" w:name="_Toc456600917"/>
             <w:bookmarkEnd w:id="7"/>
             <w:bookmarkEnd w:id="8"/>
             <w:bookmarkEnd w:id="9"/>
@@ -2770,31 +2674,45 @@
         <w:pStyle w:val="Ttulo1"/>
         <w:numPr>
           <w:ilvl w:val="0"/>
-          <w:numId w:val="2"/>
+          <w:numId w:val="1"/>
         </w:numPr>
         <w:rPr/>
       </w:pPr>
       <w:r>
         <w:rPr/>
-        <w:t>Deployment e Distribuição**</w:t>
+        <w:t>Deployment e Distribuição</w:t>
       </w:r>
     </w:p>
     <w:p>
       <w:pPr>
         <w:pStyle w:val="Normal"/>
-        <w:ind w:left="360" w:hanging="0"/>
         <w:rPr/>
       </w:pPr>
       <w:r>
         <w:rPr/>
+        <w:tab/>
+      </w:r>
+      <w:r>
+        <w:rPr/>
+        <w:t xml:space="preserve">A distribuição se dará através dos servidores de aplicação por meio de publicações dos executáveis sempre que uma versão estiver disponível, e as atualizações vão mantes as configurações anteriores dos usuários. </w:t>
       </w:r>
     </w:p>
     <w:p>
       <w:pPr>
+        <w:pStyle w:val="Normal"/>
+        <w:ind w:left="360" w:hanging="0"/>
+        <w:rPr/>
+      </w:pPr>
+      <w:r>
+        <w:rPr/>
+      </w:r>
+    </w:p>
+    <w:p>
+      <w:pPr>
         <w:pStyle w:val="Ttulo1"/>
         <w:numPr>
           <w:ilvl w:val="0"/>
-          <w:numId w:val="2"/>
+          <w:numId w:val="1"/>
         </w:numPr>
         <w:rPr/>
       </w:pPr>
@@ -2835,7 +2753,7 @@
       <w:pgNumType w:fmt="decimal"/>
       <w:formProt w:val="false"/>
       <w:textDirection w:val="lrTb"/>
-      <w:docGrid w:type="default" w:linePitch="240" w:charSpace="2047"/>
+      <w:docGrid w:type="default" w:linePitch="249" w:charSpace="2047"/>
     </w:sectPr>
   </w:body>
 </w:document>
@@ -2902,11 +2820,7 @@
           </w:r>
           <w:r>
             <w:rPr/>
-            <w:t>RecTourist</w:t>
-          </w:r>
-          <w:r>
-            <w:rPr/>
-            <w:t xml:space="preserve">, </w:t>
+            <w:t xml:space="preserve">RecTourist, </w:t>
           </w:r>
           <w:r>
             <w:rPr/>
@@ -2943,9 +2857,7 @@
             <w:t xml:space="preserve">Página </w:t>
           </w:r>
           <w:r>
-            <w:rPr>
-              <w:rStyle w:val="Pagenumber"/>
-            </w:rPr>
+            <w:rPr/>
             <w:fldChar w:fldCharType="begin"/>
           </w:r>
           <w:r>
@@ -2955,7 +2867,7 @@
             <w:fldChar w:fldCharType="separate"/>
           </w:r>
           <w:r>
-            <w:t>3</w:t>
+            <w:t>1</w:t>
           </w:r>
           <w:r>
             <w:fldChar w:fldCharType="end"/>
@@ -2969,7 +2881,6 @@
           <w:r>
             <w:rPr>
               <w:rStyle w:val="Pagenumber"/>
-              <w:lang w:val="en-US"/>
             </w:rPr>
             <w:fldChar w:fldCharType="begin"/>
           </w:r>
@@ -3007,7 +2918,7 @@
     <w:tblPr>
       <w:tblW w:w="9558" w:type="dxa"/>
       <w:jc w:val="left"/>
-      <w:tblInd w:w="0" w:type="dxa"/>
+      <w:tblInd w:w="-8" w:type="dxa"/>
       <w:tblBorders>
         <w:top w:val="single" w:sz="6" w:space="0" w:color="00000A"/>
         <w:left w:val="single" w:sz="6" w:space="0" w:color="00000A"/>
@@ -3018,7 +2929,7 @@
       </w:tblBorders>
       <w:tblCellMar>
         <w:top w:w="0" w:type="dxa"/>
-        <w:left w:w="107" w:type="dxa"/>
+        <w:left w:w="99" w:type="dxa"/>
         <w:bottom w:w="0" w:type="dxa"/>
         <w:right w:w="108" w:type="dxa"/>
       </w:tblCellMar>
@@ -3043,7 +2954,7 @@
           </w:tcBorders>
           <w:shd w:fill="auto" w:val="clear"/>
           <w:tcMar>
-            <w:left w:w="107" w:type="dxa"/>
+            <w:left w:w="99" w:type="dxa"/>
           </w:tcMar>
         </w:tcPr>
         <w:p>
@@ -3070,7 +2981,7 @@
           </w:tcBorders>
           <w:shd w:fill="auto" w:val="clear"/>
           <w:tcMar>
-            <w:left w:w="107" w:type="dxa"/>
+            <w:left w:w="99" w:type="dxa"/>
           </w:tcMar>
         </w:tcPr>
         <w:p>
@@ -3105,7 +3016,7 @@
           </w:tcBorders>
           <w:shd w:fill="auto" w:val="clear"/>
           <w:tcMar>
-            <w:left w:w="107" w:type="dxa"/>
+            <w:left w:w="99" w:type="dxa"/>
           </w:tcMar>
         </w:tcPr>
         <w:p>
@@ -3132,7 +3043,7 @@
           </w:tcBorders>
           <w:shd w:fill="auto" w:val="clear"/>
           <w:tcMar>
-            <w:left w:w="107" w:type="dxa"/>
+            <w:left w:w="99" w:type="dxa"/>
           </w:tcMar>
         </w:tcPr>
         <w:p>
@@ -3146,11 +3057,7 @@
           </w:r>
           <w:r>
             <w:rPr/>
-            <w:t xml:space="preserve">Data: </w:t>
-          </w:r>
-          <w:r>
-            <w:rPr/>
-            <w:t>11/09/2015</w:t>
+            <w:t>Data: 11/09/2015</w:t>
           </w:r>
         </w:p>
         <w:p>
@@ -3197,8 +3104,118 @@
     </w:lvl>
     <w:lvl w:ilvl="1">
       <w:start w:val="1"/>
+      <w:numFmt w:val="lowerLetter"/>
+      <w:lvlText w:val="%2."/>
+      <w:lvlJc w:val="left"/>
+      <w:pPr>
+        <w:tabs>
+          <w:tab w:val="num" w:pos="1440"/>
+        </w:tabs>
+        <w:ind w:left="1440" w:hanging="360"/>
+      </w:pPr>
+    </w:lvl>
+    <w:lvl w:ilvl="2">
+      <w:start w:val="1"/>
+      <w:numFmt w:val="lowerRoman"/>
+      <w:lvlText w:val="%3."/>
+      <w:lvlJc w:val="right"/>
+      <w:pPr>
+        <w:tabs>
+          <w:tab w:val="num" w:pos="2160"/>
+        </w:tabs>
+        <w:ind w:left="2160" w:hanging="180"/>
+      </w:pPr>
+    </w:lvl>
+    <w:lvl w:ilvl="3">
+      <w:start w:val="1"/>
+      <w:numFmt w:val="decimal"/>
+      <w:lvlText w:val="%4."/>
+      <w:lvlJc w:val="left"/>
+      <w:pPr>
+        <w:tabs>
+          <w:tab w:val="num" w:pos="2880"/>
+        </w:tabs>
+        <w:ind w:left="2880" w:hanging="360"/>
+      </w:pPr>
+    </w:lvl>
+    <w:lvl w:ilvl="4">
+      <w:start w:val="1"/>
+      <w:numFmt w:val="lowerLetter"/>
+      <w:lvlText w:val="%5."/>
+      <w:lvlJc w:val="left"/>
+      <w:pPr>
+        <w:tabs>
+          <w:tab w:val="num" w:pos="3600"/>
+        </w:tabs>
+        <w:ind w:left="3600" w:hanging="360"/>
+      </w:pPr>
+    </w:lvl>
+    <w:lvl w:ilvl="5">
+      <w:start w:val="1"/>
+      <w:numFmt w:val="lowerRoman"/>
+      <w:lvlText w:val="%6."/>
+      <w:lvlJc w:val="right"/>
+      <w:pPr>
+        <w:tabs>
+          <w:tab w:val="num" w:pos="4320"/>
+        </w:tabs>
+        <w:ind w:left="4320" w:hanging="180"/>
+      </w:pPr>
+    </w:lvl>
+    <w:lvl w:ilvl="6">
+      <w:start w:val="1"/>
+      <w:numFmt w:val="decimal"/>
+      <w:lvlText w:val="%7."/>
+      <w:lvlJc w:val="left"/>
+      <w:pPr>
+        <w:tabs>
+          <w:tab w:val="num" w:pos="5040"/>
+        </w:tabs>
+        <w:ind w:left="5040" w:hanging="360"/>
+      </w:pPr>
+    </w:lvl>
+    <w:lvl w:ilvl="7">
+      <w:start w:val="1"/>
+      <w:numFmt w:val="lowerLetter"/>
+      <w:lvlText w:val="%8."/>
+      <w:lvlJc w:val="left"/>
+      <w:pPr>
+        <w:tabs>
+          <w:tab w:val="num" w:pos="5760"/>
+        </w:tabs>
+        <w:ind w:left="5760" w:hanging="360"/>
+      </w:pPr>
+    </w:lvl>
+    <w:lvl w:ilvl="8">
+      <w:start w:val="1"/>
+      <w:numFmt w:val="lowerRoman"/>
+      <w:lvlText w:val="%9."/>
+      <w:lvlJc w:val="right"/>
+      <w:pPr>
+        <w:tabs>
+          <w:tab w:val="num" w:pos="6480"/>
+        </w:tabs>
+        <w:ind w:left="6480" w:hanging="180"/>
+      </w:pPr>
+    </w:lvl>
+  </w:abstractNum>
+  <w:abstractNum w:abstractNumId="2">
+    <w:lvl w:ilvl="0">
+      <w:start w:val="1"/>
+      <w:numFmt w:val="decimal"/>
+      <w:lvlText w:val="%1."/>
+      <w:lvlJc w:val="left"/>
+      <w:pPr>
+        <w:tabs>
+          <w:tab w:val="num" w:pos="360"/>
+        </w:tabs>
+        <w:ind w:left="360" w:hanging="360"/>
+      </w:pPr>
+    </w:lvl>
+    <w:lvl w:ilvl="1">
+      <w:start w:val="1"/>
       <w:numFmt w:val="bullet"/>
-      <w:lvlText w:val="◦"/>
+      <w:lvlText w:val=""/>
       <w:lvlJc w:val="left"/>
       <w:pPr>
         <w:tabs>
@@ -3207,212 +3224,8 @@
         <w:ind w:left="1080" w:hanging="360"/>
       </w:pPr>
       <w:rPr>
-        <w:rFonts w:ascii="OpenSymbol" w:hAnsi="OpenSymbol" w:cs="OpenSymbol" w:hint="default"/>
-      </w:rPr>
-    </w:lvl>
-    <w:lvl w:ilvl="2">
-      <w:start w:val="1"/>
-      <w:numFmt w:val="decimal"/>
-      <w:lvlText w:val="%1.%2.%3"/>
-      <w:lvlJc w:val="left"/>
-      <w:pPr>
-        <w:ind w:left="720" w:hanging="720"/>
-      </w:pPr>
-    </w:lvl>
-    <w:lvl w:ilvl="3">
-      <w:start w:val="1"/>
-      <w:numFmt w:val="decimal"/>
-      <w:lvlText w:val="%1.%2.%3.%4"/>
-      <w:lvlJc w:val="left"/>
-      <w:pPr>
-        <w:ind w:left="864" w:hanging="864"/>
-      </w:pPr>
-    </w:lvl>
-    <w:lvl w:ilvl="4">
-      <w:start w:val="1"/>
-      <w:numFmt w:val="decimal"/>
-      <w:lvlText w:val="%1.%2.%3.%4.%5"/>
-      <w:lvlJc w:val="left"/>
-      <w:pPr>
-        <w:ind w:left="1008" w:hanging="1008"/>
-      </w:pPr>
-    </w:lvl>
-    <w:lvl w:ilvl="5">
-      <w:start w:val="1"/>
-      <w:numFmt w:val="decimal"/>
-      <w:lvlText w:val="%1.%2.%3.%4.%5.%6"/>
-      <w:lvlJc w:val="left"/>
-      <w:pPr>
-        <w:ind w:left="1152" w:hanging="1152"/>
-      </w:pPr>
-    </w:lvl>
-    <w:lvl w:ilvl="6">
-      <w:start w:val="1"/>
-      <w:numFmt w:val="decimal"/>
-      <w:lvlText w:val="%1.%2.%3.%4.%5.%6.%7"/>
-      <w:lvlJc w:val="left"/>
-      <w:pPr>
-        <w:ind w:left="1296" w:hanging="1296"/>
-      </w:pPr>
-    </w:lvl>
-    <w:lvl w:ilvl="7">
-      <w:start w:val="1"/>
-      <w:numFmt w:val="decimal"/>
-      <w:lvlText w:val="%1.%2.%3.%4.%5.%6.%7.%8"/>
-      <w:lvlJc w:val="left"/>
-      <w:pPr>
-        <w:ind w:left="1440" w:hanging="1440"/>
-      </w:pPr>
-    </w:lvl>
-    <w:lvl w:ilvl="8">
-      <w:start w:val="1"/>
-      <w:numFmt w:val="decimal"/>
-      <w:lvlText w:val="%1.%2.%3.%4.%5.%6.%7.%8.%9"/>
-      <w:lvlJc w:val="left"/>
-      <w:pPr>
-        <w:ind w:left="1584" w:hanging="1584"/>
-      </w:pPr>
-    </w:lvl>
-  </w:abstractNum>
-  <w:abstractNum w:abstractNumId="2">
-    <w:lvl w:ilvl="0">
-      <w:start w:val="1"/>
-      <w:numFmt w:val="decimal"/>
-      <w:lvlText w:val="%1"/>
-      <w:lvlJc w:val="center"/>
-      <w:pPr>
-        <w:tabs>
-          <w:tab w:val="num" w:pos="360"/>
-        </w:tabs>
-        <w:ind w:left="360" w:hanging="360"/>
-      </w:pPr>
-      <w:rPr>
-        <w:rFonts w:cs="Times New Roman"/>
-      </w:rPr>
-    </w:lvl>
-    <w:lvl w:ilvl="1">
-      <w:start w:val="1"/>
-      <w:numFmt w:val="lowerLetter"/>
-      <w:lvlText w:val="%2."/>
-      <w:lvlJc w:val="left"/>
-      <w:pPr>
-        <w:tabs>
-          <w:tab w:val="num" w:pos="1440"/>
-        </w:tabs>
-        <w:ind w:left="1440" w:hanging="360"/>
-      </w:pPr>
-    </w:lvl>
-    <w:lvl w:ilvl="2">
-      <w:start w:val="1"/>
-      <w:numFmt w:val="lowerRoman"/>
-      <w:lvlText w:val="%3."/>
-      <w:lvlJc w:val="right"/>
-      <w:pPr>
-        <w:tabs>
-          <w:tab w:val="num" w:pos="2160"/>
-        </w:tabs>
-        <w:ind w:left="2160" w:hanging="180"/>
-      </w:pPr>
-    </w:lvl>
-    <w:lvl w:ilvl="3">
-      <w:start w:val="1"/>
-      <w:numFmt w:val="decimal"/>
-      <w:lvlText w:val="%4."/>
-      <w:lvlJc w:val="left"/>
-      <w:pPr>
-        <w:tabs>
-          <w:tab w:val="num" w:pos="2880"/>
-        </w:tabs>
-        <w:ind w:left="2880" w:hanging="360"/>
-      </w:pPr>
-    </w:lvl>
-    <w:lvl w:ilvl="4">
-      <w:start w:val="1"/>
-      <w:numFmt w:val="lowerLetter"/>
-      <w:lvlText w:val="%5."/>
-      <w:lvlJc w:val="left"/>
-      <w:pPr>
-        <w:tabs>
-          <w:tab w:val="num" w:pos="3600"/>
-        </w:tabs>
-        <w:ind w:left="3600" w:hanging="360"/>
-      </w:pPr>
-    </w:lvl>
-    <w:lvl w:ilvl="5">
-      <w:start w:val="1"/>
-      <w:numFmt w:val="lowerRoman"/>
-      <w:lvlText w:val="%6."/>
-      <w:lvlJc w:val="right"/>
-      <w:pPr>
-        <w:tabs>
-          <w:tab w:val="num" w:pos="4320"/>
-        </w:tabs>
-        <w:ind w:left="4320" w:hanging="180"/>
-      </w:pPr>
-    </w:lvl>
-    <w:lvl w:ilvl="6">
-      <w:start w:val="1"/>
-      <w:numFmt w:val="decimal"/>
-      <w:lvlText w:val="%7."/>
-      <w:lvlJc w:val="left"/>
-      <w:pPr>
-        <w:tabs>
-          <w:tab w:val="num" w:pos="5040"/>
-        </w:tabs>
-        <w:ind w:left="5040" w:hanging="360"/>
-      </w:pPr>
-    </w:lvl>
-    <w:lvl w:ilvl="7">
-      <w:start w:val="1"/>
-      <w:numFmt w:val="lowerLetter"/>
-      <w:lvlText w:val="%8."/>
-      <w:lvlJc w:val="left"/>
-      <w:pPr>
-        <w:tabs>
-          <w:tab w:val="num" w:pos="5760"/>
-        </w:tabs>
-        <w:ind w:left="5760" w:hanging="360"/>
-      </w:pPr>
-    </w:lvl>
-    <w:lvl w:ilvl="8">
-      <w:start w:val="1"/>
-      <w:numFmt w:val="lowerRoman"/>
-      <w:lvlText w:val="%9."/>
-      <w:lvlJc w:val="right"/>
-      <w:pPr>
-        <w:tabs>
-          <w:tab w:val="num" w:pos="6480"/>
-        </w:tabs>
-        <w:ind w:left="6480" w:hanging="180"/>
-      </w:pPr>
-    </w:lvl>
-  </w:abstractNum>
-  <w:abstractNum w:abstractNumId="3">
-    <w:lvl w:ilvl="0">
-      <w:start w:val="1"/>
-      <w:numFmt w:val="decimal"/>
-      <w:lvlText w:val="%1."/>
-      <w:lvlJc w:val="left"/>
-      <w:pPr>
-        <w:tabs>
-          <w:tab w:val="num" w:pos="360"/>
-        </w:tabs>
-        <w:ind w:left="360" w:hanging="360"/>
-      </w:pPr>
-    </w:lvl>
-    <w:lvl w:ilvl="1">
-      <w:start w:val="1"/>
-      <w:numFmt w:val="bullet"/>
-      <w:lvlText w:val=""/>
-      <w:lvlJc w:val="left"/>
-      <w:pPr>
-        <w:tabs>
-          <w:tab w:val="num" w:pos="1080"/>
-        </w:tabs>
-        <w:ind w:left="1080" w:hanging="360"/>
-      </w:pPr>
-      <w:rPr>
         <w:rFonts w:ascii="Symbol" w:hAnsi="Symbol" w:cs="Symbol" w:hint="default"/>
+        <w:rFonts w:cs="Symbol"/>
       </w:rPr>
     </w:lvl>
     <w:lvl w:ilvl="2">
@@ -3428,6 +3241,7 @@
       </w:pPr>
       <w:rPr>
         <w:rFonts w:ascii="Wingdings" w:hAnsi="Wingdings" w:cs="Wingdings" w:hint="default"/>
+        <w:rFonts w:cs="Wingdings"/>
       </w:rPr>
     </w:lvl>
     <w:lvl w:ilvl="3">
@@ -3443,6 +3257,7 @@
       </w:pPr>
       <w:rPr>
         <w:rFonts w:ascii="Symbol" w:hAnsi="Symbol" w:cs="Symbol" w:hint="default"/>
+        <w:rFonts w:cs="Symbol"/>
       </w:rPr>
     </w:lvl>
     <w:lvl w:ilvl="4">
@@ -3458,6 +3273,7 @@
       </w:pPr>
       <w:rPr>
         <w:rFonts w:ascii="Courier New" w:hAnsi="Courier New" w:cs="Courier New" w:hint="default"/>
+        <w:rFonts w:cs="Courier New"/>
       </w:rPr>
     </w:lvl>
     <w:lvl w:ilvl="5">
@@ -3473,6 +3289,7 @@
       </w:pPr>
       <w:rPr>
         <w:rFonts w:ascii="Wingdings" w:hAnsi="Wingdings" w:cs="Wingdings" w:hint="default"/>
+        <w:rFonts w:cs="Wingdings"/>
       </w:rPr>
     </w:lvl>
     <w:lvl w:ilvl="6">
@@ -3488,6 +3305,7 @@
       </w:pPr>
       <w:rPr>
         <w:rFonts w:ascii="Symbol" w:hAnsi="Symbol" w:cs="Symbol" w:hint="default"/>
+        <w:rFonts w:cs="Symbol"/>
       </w:rPr>
     </w:lvl>
     <w:lvl w:ilvl="7">
@@ -3503,6 +3321,7 @@
       </w:pPr>
       <w:rPr>
         <w:rFonts w:ascii="Courier New" w:hAnsi="Courier New" w:cs="Courier New" w:hint="default"/>
+        <w:rFonts w:cs="Courier New"/>
       </w:rPr>
     </w:lvl>
     <w:lvl w:ilvl="8">
@@ -3518,10 +3337,11 @@
       </w:pPr>
       <w:rPr>
         <w:rFonts w:ascii="Wingdings" w:hAnsi="Wingdings" w:cs="Wingdings" w:hint="default"/>
+        <w:rFonts w:cs="Wingdings"/>
       </w:rPr>
     </w:lvl>
   </w:abstractNum>
-  <w:abstractNum w:abstractNumId="4">
+  <w:abstractNum w:abstractNumId="3">
     <w:lvl w:ilvl="0">
       <w:start w:val="1"/>
       <w:numFmt w:val="bullet"/>
@@ -3532,6 +3352,7 @@
       </w:pPr>
       <w:rPr>
         <w:rFonts w:ascii="Symbol" w:hAnsi="Symbol" w:cs="Symbol" w:hint="default"/>
+        <w:rFonts w:cs="Symbol"/>
       </w:rPr>
     </w:lvl>
     <w:lvl w:ilvl="1">
@@ -3557,6 +3378,7 @@
       </w:pPr>
       <w:rPr>
         <w:rFonts w:ascii="Wingdings" w:hAnsi="Wingdings" w:cs="Wingdings" w:hint="default"/>
+        <w:rFonts w:cs="Wingdings"/>
       </w:rPr>
     </w:lvl>
     <w:lvl w:ilvl="3">
@@ -3569,6 +3391,7 @@
       </w:pPr>
       <w:rPr>
         <w:rFonts w:ascii="Symbol" w:hAnsi="Symbol" w:cs="Symbol" w:hint="default"/>
+        <w:rFonts w:cs="Symbol"/>
       </w:rPr>
     </w:lvl>
     <w:lvl w:ilvl="4">
@@ -3594,6 +3417,7 @@
       </w:pPr>
       <w:rPr>
         <w:rFonts w:ascii="Wingdings" w:hAnsi="Wingdings" w:cs="Wingdings" w:hint="default"/>
+        <w:rFonts w:cs="Wingdings"/>
       </w:rPr>
     </w:lvl>
     <w:lvl w:ilvl="6">
@@ -3606,6 +3430,7 @@
       </w:pPr>
       <w:rPr>
         <w:rFonts w:ascii="Symbol" w:hAnsi="Symbol" w:cs="Symbol" w:hint="default"/>
+        <w:rFonts w:cs="Symbol"/>
       </w:rPr>
     </w:lvl>
     <w:lvl w:ilvl="7">
@@ -3631,7 +3456,91 @@
       </w:pPr>
       <w:rPr>
         <w:rFonts w:ascii="Wingdings" w:hAnsi="Wingdings" w:cs="Wingdings" w:hint="default"/>
+        <w:rFonts w:cs="Wingdings"/>
       </w:rPr>
+    </w:lvl>
+  </w:abstractNum>
+  <w:abstractNum w:abstractNumId="4">
+    <w:lvl w:ilvl="0">
+      <w:start w:val="1"/>
+      <w:numFmt w:val="decimal"/>
+      <w:lvlText w:val="%1."/>
+      <w:lvlJc w:val="left"/>
+      <w:pPr>
+        <w:ind w:left="720" w:hanging="360"/>
+      </w:pPr>
+    </w:lvl>
+    <w:lvl w:ilvl="1">
+      <w:start w:val="1"/>
+      <w:numFmt w:val="lowerLetter"/>
+      <w:lvlText w:val="%2."/>
+      <w:lvlJc w:val="left"/>
+      <w:pPr>
+        <w:ind w:left="1440" w:hanging="360"/>
+      </w:pPr>
+    </w:lvl>
+    <w:lvl w:ilvl="2">
+      <w:start w:val="1"/>
+      <w:numFmt w:val="lowerRoman"/>
+      <w:lvlText w:val="%3."/>
+      <w:lvlJc w:val="right"/>
+      <w:pPr>
+        <w:ind w:left="2160" w:hanging="180"/>
+      </w:pPr>
+    </w:lvl>
+    <w:lvl w:ilvl="3">
+      <w:start w:val="1"/>
+      <w:numFmt w:val="decimal"/>
+      <w:lvlText w:val="%4."/>
+      <w:lvlJc w:val="left"/>
+      <w:pPr>
+        <w:ind w:left="2880" w:hanging="360"/>
+      </w:pPr>
+    </w:lvl>
+    <w:lvl w:ilvl="4">
+      <w:start w:val="1"/>
+      <w:numFmt w:val="lowerLetter"/>
+      <w:lvlText w:val="%5."/>
+      <w:lvlJc w:val="left"/>
+      <w:pPr>
+        <w:ind w:left="3600" w:hanging="360"/>
+      </w:pPr>
+    </w:lvl>
+    <w:lvl w:ilvl="5">
+      <w:start w:val="1"/>
+      <w:numFmt w:val="lowerRoman"/>
+      <w:lvlText w:val="%6."/>
+      <w:lvlJc w:val="right"/>
+      <w:pPr>
+        <w:ind w:left="4320" w:hanging="180"/>
+      </w:pPr>
+    </w:lvl>
+    <w:lvl w:ilvl="6">
+      <w:start w:val="1"/>
+      <w:numFmt w:val="decimal"/>
+      <w:lvlText w:val="%7."/>
+      <w:lvlJc w:val="left"/>
+      <w:pPr>
+        <w:ind w:left="5040" w:hanging="360"/>
+      </w:pPr>
+    </w:lvl>
+    <w:lvl w:ilvl="7">
+      <w:start w:val="1"/>
+      <w:numFmt w:val="lowerLetter"/>
+      <w:lvlText w:val="%8."/>
+      <w:lvlJc w:val="left"/>
+      <w:pPr>
+        <w:ind w:left="5760" w:hanging="360"/>
+      </w:pPr>
+    </w:lvl>
+    <w:lvl w:ilvl="8">
+      <w:start w:val="1"/>
+      <w:numFmt w:val="lowerRoman"/>
+      <w:lvlText w:val="%9."/>
+      <w:lvlJc w:val="right"/>
+      <w:pPr>
+        <w:ind w:left="6480" w:hanging="180"/>
+      </w:pPr>
     </w:lvl>
   </w:abstractNum>
   <w:abstractNum w:abstractNumId="5">
@@ -3886,83 +3795,119 @@
   <w:abstractNum w:abstractNumId="8">
     <w:lvl w:ilvl="0">
       <w:start w:val="1"/>
-      <w:numFmt w:val="decimal"/>
-      <w:lvlText w:val="%1."/>
-      <w:lvlJc w:val="left"/>
-      <w:pPr>
-        <w:ind w:left="720" w:hanging="360"/>
+      <w:numFmt w:val="none"/>
+      <w:suff w:val="nothing"/>
+      <w:lvlText w:val=""/>
+      <w:lvlJc w:val="left"/>
+      <w:pPr>
+        <w:tabs>
+          <w:tab w:val="num" w:pos="432"/>
+        </w:tabs>
+        <w:ind w:left="432" w:hanging="432"/>
       </w:pPr>
     </w:lvl>
     <w:lvl w:ilvl="1">
       <w:start w:val="1"/>
-      <w:numFmt w:val="lowerLetter"/>
-      <w:lvlText w:val="%2."/>
-      <w:lvlJc w:val="left"/>
-      <w:pPr>
-        <w:ind w:left="1440" w:hanging="360"/>
+      <w:numFmt w:val="none"/>
+      <w:suff w:val="nothing"/>
+      <w:lvlText w:val=""/>
+      <w:lvlJc w:val="left"/>
+      <w:pPr>
+        <w:tabs>
+          <w:tab w:val="num" w:pos="576"/>
+        </w:tabs>
+        <w:ind w:left="576" w:hanging="576"/>
       </w:pPr>
     </w:lvl>
     <w:lvl w:ilvl="2">
       <w:start w:val="1"/>
-      <w:numFmt w:val="lowerRoman"/>
-      <w:lvlText w:val="%3."/>
-      <w:lvlJc w:val="right"/>
-      <w:pPr>
-        <w:ind w:left="2160" w:hanging="180"/>
+      <w:numFmt w:val="none"/>
+      <w:suff w:val="nothing"/>
+      <w:lvlText w:val=""/>
+      <w:lvlJc w:val="left"/>
+      <w:pPr>
+        <w:tabs>
+          <w:tab w:val="num" w:pos="720"/>
+        </w:tabs>
+        <w:ind w:left="720" w:hanging="720"/>
       </w:pPr>
     </w:lvl>
     <w:lvl w:ilvl="3">
       <w:start w:val="1"/>
-      <w:numFmt w:val="decimal"/>
-      <w:lvlText w:val="%4."/>
-      <w:lvlJc w:val="left"/>
-      <w:pPr>
-        <w:ind w:left="2880" w:hanging="360"/>
+      <w:numFmt w:val="none"/>
+      <w:suff w:val="nothing"/>
+      <w:lvlText w:val=""/>
+      <w:lvlJc w:val="left"/>
+      <w:pPr>
+        <w:tabs>
+          <w:tab w:val="num" w:pos="864"/>
+        </w:tabs>
+        <w:ind w:left="864" w:hanging="864"/>
       </w:pPr>
     </w:lvl>
     <w:lvl w:ilvl="4">
       <w:start w:val="1"/>
-      <w:numFmt w:val="lowerLetter"/>
-      <w:lvlText w:val="%5."/>
-      <w:lvlJc w:val="left"/>
-      <w:pPr>
-        <w:ind w:left="3600" w:hanging="360"/>
+      <w:numFmt w:val="none"/>
+      <w:suff w:val="nothing"/>
+      <w:lvlText w:val=""/>
+      <w:lvlJc w:val="left"/>
+      <w:pPr>
+        <w:tabs>
+          <w:tab w:val="num" w:pos="1008"/>
+        </w:tabs>
+        <w:ind w:left="1008" w:hanging="1008"/>
       </w:pPr>
     </w:lvl>
     <w:lvl w:ilvl="5">
       <w:start w:val="1"/>
-      <w:numFmt w:val="lowerRoman"/>
-      <w:lvlText w:val="%6."/>
-      <w:lvlJc w:val="right"/>
-      <w:pPr>
-        <w:ind w:left="4320" w:hanging="180"/>
+      <w:numFmt w:val="none"/>
+      <w:suff w:val="nothing"/>
+      <w:lvlText w:val=""/>
+      <w:lvlJc w:val="left"/>
+      <w:pPr>
+        <w:tabs>
+          <w:tab w:val="num" w:pos="1152"/>
+        </w:tabs>
+        <w:ind w:left="1152" w:hanging="1152"/>
       </w:pPr>
     </w:lvl>
     <w:lvl w:ilvl="6">
       <w:start w:val="1"/>
-      <w:numFmt w:val="decimal"/>
-      <w:lvlText w:val="%7."/>
-      <w:lvlJc w:val="left"/>
-      <w:pPr>
-        <w:ind w:left="5040" w:hanging="360"/>
+      <w:numFmt w:val="none"/>
+      <w:suff w:val="nothing"/>
+      <w:lvlText w:val=""/>
+      <w:lvlJc w:val="left"/>
+      <w:pPr>
+        <w:tabs>
+          <w:tab w:val="num" w:pos="1296"/>
+        </w:tabs>
+        <w:ind w:left="1296" w:hanging="1296"/>
       </w:pPr>
     </w:lvl>
     <w:lvl w:ilvl="7">
       <w:start w:val="1"/>
-      <w:numFmt w:val="lowerLetter"/>
-      <w:lvlText w:val="%8."/>
-      <w:lvlJc w:val="left"/>
-      <w:pPr>
-        <w:ind w:left="5760" w:hanging="360"/>
+      <w:numFmt w:val="none"/>
+      <w:suff w:val="nothing"/>
+      <w:lvlText w:val=""/>
+      <w:lvlJc w:val="left"/>
+      <w:pPr>
+        <w:tabs>
+          <w:tab w:val="num" w:pos="1440"/>
+        </w:tabs>
+        <w:ind w:left="1440" w:hanging="1440"/>
       </w:pPr>
     </w:lvl>
     <w:lvl w:ilvl="8">
       <w:start w:val="1"/>
-      <w:numFmt w:val="lowerRoman"/>
-      <w:lvlText w:val="%9."/>
-      <w:lvlJc w:val="right"/>
-      <w:pPr>
-        <w:ind w:left="6480" w:hanging="180"/>
+      <w:numFmt w:val="none"/>
+      <w:suff w:val="nothing"/>
+      <w:lvlText w:val=""/>
+      <w:lvlJc w:val="left"/>
+      <w:pPr>
+        <w:tabs>
+          <w:tab w:val="num" w:pos="1584"/>
+        </w:tabs>
+        <w:ind w:left="1584" w:hanging="1584"/>
       </w:pPr>
     </w:lvl>
   </w:abstractNum>
@@ -4158,7 +4103,7 @@
     </w:pPr>
     <w:rPr>
       <w:rFonts w:ascii="Times New Roman" w:hAnsi="Times New Roman" w:eastAsia="Times New Roman" w:cs="Times New Roman"/>
-      <w:color w:val="auto"/>
+      <w:color w:val="00000A"/>
       <w:sz w:val="20"/>
       <w:szCs w:val="20"/>
       <w:lang w:val="pt-BR" w:eastAsia="en-US" w:bidi="ar-SA"/>
@@ -4172,12 +4117,7 @@
     <w:rsid w:val="00f7320d"/>
     <w:pPr>
       <w:keepNext/>
-      <w:numPr>
-        <w:ilvl w:val="0"/>
-        <w:numId w:val="1"/>
-      </w:numPr>
       <w:spacing w:before="120" w:after="60"/>
-      <w:outlineLvl w:val="0"/>
       <w:outlineLvl w:val="0"/>
     </w:pPr>
     <w:rPr>
@@ -4193,11 +4133,6 @@
     <w:qFormat/>
     <w:rsid w:val="00f7320d"/>
     <w:pPr>
-      <w:numPr>
-        <w:ilvl w:val="1"/>
-        <w:numId w:val="1"/>
-      </w:numPr>
-      <w:outlineLvl w:val="1"/>
       <w:outlineLvl w:val="1"/>
     </w:pPr>
     <w:rPr>
@@ -4211,12 +4146,7 @@
     <w:qFormat/>
     <w:rsid w:val="00f7320d"/>
     <w:pPr>
-      <w:numPr>
-        <w:ilvl w:val="2"/>
-        <w:numId w:val="1"/>
-      </w:numPr>
       <w:ind w:left="1440" w:hanging="0"/>
-      <w:outlineLvl w:val="2"/>
       <w:outlineLvl w:val="2"/>
     </w:pPr>
     <w:rPr>
@@ -4230,11 +4160,6 @@
     <w:qFormat/>
     <w:rsid w:val="00f7320d"/>
     <w:pPr>
-      <w:numPr>
-        <w:ilvl w:val="3"/>
-        <w:numId w:val="1"/>
-      </w:numPr>
-      <w:outlineLvl w:val="3"/>
       <w:outlineLvl w:val="3"/>
     </w:pPr>
     <w:rPr>
@@ -4249,13 +4174,8 @@
     <w:qFormat/>
     <w:rsid w:val="00f7320d"/>
     <w:pPr>
-      <w:numPr>
-        <w:ilvl w:val="4"/>
-        <w:numId w:val="1"/>
-      </w:numPr>
       <w:spacing w:before="240" w:after="60"/>
       <w:ind w:left="2880" w:hanging="0"/>
-      <w:outlineLvl w:val="4"/>
       <w:outlineLvl w:val="4"/>
     </w:pPr>
     <w:rPr>
@@ -4269,13 +4189,8 @@
     <w:qFormat/>
     <w:rsid w:val="00f7320d"/>
     <w:pPr>
-      <w:numPr>
-        <w:ilvl w:val="5"/>
-        <w:numId w:val="1"/>
-      </w:numPr>
       <w:spacing w:before="240" w:after="60"/>
       <w:ind w:left="2880" w:hanging="0"/>
-      <w:outlineLvl w:val="5"/>
       <w:outlineLvl w:val="5"/>
     </w:pPr>
     <w:rPr>
@@ -4290,13 +4205,8 @@
     <w:qFormat/>
     <w:rsid w:val="00f7320d"/>
     <w:pPr>
-      <w:numPr>
-        <w:ilvl w:val="6"/>
-        <w:numId w:val="1"/>
-      </w:numPr>
       <w:spacing w:before="240" w:after="60"/>
       <w:ind w:left="2880" w:hanging="0"/>
-      <w:outlineLvl w:val="6"/>
       <w:outlineLvl w:val="6"/>
     </w:pPr>
     <w:rPr/>
@@ -4308,13 +4218,8 @@
     <w:qFormat/>
     <w:rsid w:val="00f7320d"/>
     <w:pPr>
-      <w:numPr>
-        <w:ilvl w:val="7"/>
-        <w:numId w:val="1"/>
-      </w:numPr>
       <w:spacing w:before="240" w:after="60"/>
       <w:ind w:left="2880" w:hanging="0"/>
-      <w:outlineLvl w:val="7"/>
       <w:outlineLvl w:val="7"/>
     </w:pPr>
     <w:rPr>
@@ -4328,13 +4233,8 @@
     <w:qFormat/>
     <w:rsid w:val="00f7320d"/>
     <w:pPr>
-      <w:numPr>
-        <w:ilvl w:val="8"/>
-        <w:numId w:val="1"/>
-      </w:numPr>
       <w:spacing w:before="240" w:after="60"/>
       <w:ind w:left="2880" w:hanging="0"/>
-      <w:outlineLvl w:val="8"/>
       <w:outlineLvl w:val="8"/>
     </w:pPr>
     <w:rPr>
@@ -4451,6 +4351,41 @@
   </w:style>
   <w:style w:type="character" w:styleId="ListLabel3">
     <w:name w:val="ListLabel 3"/>
+    <w:qFormat/>
+    <w:rPr>
+      <w:rFonts w:cs="Courier New"/>
+    </w:rPr>
+  </w:style>
+  <w:style w:type="character" w:styleId="ListLabel4">
+    <w:name w:val="ListLabel 4"/>
+    <w:qFormat/>
+    <w:rPr>
+      <w:rFonts w:cs="Times New Roman"/>
+    </w:rPr>
+  </w:style>
+  <w:style w:type="character" w:styleId="ListLabel5">
+    <w:name w:val="ListLabel 5"/>
+    <w:qFormat/>
+    <w:rPr>
+      <w:rFonts w:cs="OpenSymbol"/>
+    </w:rPr>
+  </w:style>
+  <w:style w:type="character" w:styleId="ListLabel6">
+    <w:name w:val="ListLabel 6"/>
+    <w:qFormat/>
+    <w:rPr>
+      <w:rFonts w:cs="Symbol"/>
+    </w:rPr>
+  </w:style>
+  <w:style w:type="character" w:styleId="ListLabel7">
+    <w:name w:val="ListLabel 7"/>
+    <w:qFormat/>
+    <w:rPr>
+      <w:rFonts w:cs="Wingdings"/>
+    </w:rPr>
+  </w:style>
+  <w:style w:type="character" w:styleId="ListLabel8">
+    <w:name w:val="ListLabel 8"/>
     <w:qFormat/>
     <w:rPr>
       <w:rFonts w:cs="Courier New"/>

</xml_diff>

<commit_message>
Criação do documento de Iteração_ E1 atualização da lista de itens correçaão e atualização do plano de projeto
</commit_message>
<xml_diff>
--- a/planejamento/RT_Plano_Projeto.docx
+++ b/planejamento/RT_Plano_Projeto.docx
@@ -5,7 +5,7 @@
     <w:p>
       <w:pPr>
         <w:pStyle w:val="Ttulododocumento"/>
-        <w:jc w:val="both"/>
+        <w:jc w:val="center"/>
         <w:rPr/>
       </w:pPr>
       <w:r>
@@ -16,7 +16,7 @@
     <w:p>
       <w:pPr>
         <w:pStyle w:val="Ttulododocumento"/>
-        <w:jc w:val="both"/>
+        <w:jc w:val="center"/>
         <w:rPr/>
       </w:pPr>
       <w:r>
@@ -104,7 +104,7 @@
         </w:tblBorders>
         <w:tblCellMar>
           <w:top w:w="0" w:type="dxa"/>
-          <w:left w:w="93" w:type="dxa"/>
+          <w:left w:w="83" w:type="dxa"/>
           <w:bottom w:w="0" w:type="dxa"/>
           <w:right w:w="108" w:type="dxa"/>
         </w:tblCellMar>
@@ -131,7 +131,7 @@
             </w:tcBorders>
             <w:shd w:color="auto" w:fill="E6E6E6" w:val="clear"/>
             <w:tcMar>
-              <w:left w:w="93" w:type="dxa"/>
+              <w:left w:w="83" w:type="dxa"/>
             </w:tcMar>
             <w:vAlign w:val="center"/>
           </w:tcPr>
@@ -173,7 +173,7 @@
             </w:tcBorders>
             <w:shd w:color="auto" w:fill="E6E6E6" w:val="clear"/>
             <w:tcMar>
-              <w:left w:w="93" w:type="dxa"/>
+              <w:left w:w="83" w:type="dxa"/>
             </w:tcMar>
             <w:vAlign w:val="center"/>
           </w:tcPr>
@@ -215,7 +215,7 @@
             </w:tcBorders>
             <w:shd w:color="auto" w:fill="E6E6E6" w:val="clear"/>
             <w:tcMar>
-              <w:left w:w="93" w:type="dxa"/>
+              <w:left w:w="83" w:type="dxa"/>
             </w:tcMar>
             <w:vAlign w:val="center"/>
           </w:tcPr>
@@ -257,7 +257,7 @@
             </w:tcBorders>
             <w:shd w:color="auto" w:fill="E6E6E6" w:val="clear"/>
             <w:tcMar>
-              <w:left w:w="93" w:type="dxa"/>
+              <w:left w:w="83" w:type="dxa"/>
             </w:tcMar>
             <w:vAlign w:val="center"/>
           </w:tcPr>
@@ -302,7 +302,7 @@
             </w:tcBorders>
             <w:shd w:fill="auto" w:val="clear"/>
             <w:tcMar>
-              <w:left w:w="93" w:type="dxa"/>
+              <w:left w:w="83" w:type="dxa"/>
             </w:tcMar>
             <w:vAlign w:val="center"/>
           </w:tcPr>
@@ -339,7 +339,7 @@
             </w:tcBorders>
             <w:shd w:fill="auto" w:val="clear"/>
             <w:tcMar>
-              <w:left w:w="93" w:type="dxa"/>
+              <w:left w:w="83" w:type="dxa"/>
             </w:tcMar>
             <w:vAlign w:val="center"/>
           </w:tcPr>
@@ -376,7 +376,7 @@
             </w:tcBorders>
             <w:shd w:fill="auto" w:val="clear"/>
             <w:tcMar>
-              <w:left w:w="93" w:type="dxa"/>
+              <w:left w:w="83" w:type="dxa"/>
             </w:tcMar>
             <w:vAlign w:val="center"/>
           </w:tcPr>
@@ -413,7 +413,7 @@
             </w:tcBorders>
             <w:shd w:fill="auto" w:val="clear"/>
             <w:tcMar>
-              <w:left w:w="93" w:type="dxa"/>
+              <w:left w:w="83" w:type="dxa"/>
             </w:tcMar>
             <w:vAlign w:val="center"/>
           </w:tcPr>
@@ -453,7 +453,7 @@
             </w:tcBorders>
             <w:shd w:fill="auto" w:val="clear"/>
             <w:tcMar>
-              <w:left w:w="93" w:type="dxa"/>
+              <w:left w:w="83" w:type="dxa"/>
             </w:tcMar>
             <w:vAlign w:val="center"/>
           </w:tcPr>
@@ -487,7 +487,7 @@
             </w:tcBorders>
             <w:shd w:fill="auto" w:val="clear"/>
             <w:tcMar>
-              <w:left w:w="93" w:type="dxa"/>
+              <w:left w:w="83" w:type="dxa"/>
             </w:tcMar>
             <w:vAlign w:val="center"/>
           </w:tcPr>
@@ -524,7 +524,7 @@
             </w:tcBorders>
             <w:shd w:fill="auto" w:val="clear"/>
             <w:tcMar>
-              <w:left w:w="93" w:type="dxa"/>
+              <w:left w:w="83" w:type="dxa"/>
             </w:tcMar>
             <w:vAlign w:val="center"/>
           </w:tcPr>
@@ -561,7 +561,7 @@
             </w:tcBorders>
             <w:shd w:fill="auto" w:val="clear"/>
             <w:tcMar>
-              <w:left w:w="93" w:type="dxa"/>
+              <w:left w:w="83" w:type="dxa"/>
             </w:tcMar>
             <w:vAlign w:val="center"/>
           </w:tcPr>
@@ -843,7 +843,7 @@
       <w:tblPr>
         <w:tblW w:w="8880" w:type="dxa"/>
         <w:jc w:val="left"/>
-        <w:tblInd w:w="338" w:type="dxa"/>
+        <w:tblInd w:w="328" w:type="dxa"/>
         <w:tblBorders>
           <w:top w:val="single" w:sz="4" w:space="0" w:color="00000A"/>
           <w:left w:val="single" w:sz="4" w:space="0" w:color="00000A"/>
@@ -854,7 +854,7 @@
         </w:tblBorders>
         <w:tblCellMar>
           <w:top w:w="0" w:type="dxa"/>
-          <w:left w:w="93" w:type="dxa"/>
+          <w:left w:w="83" w:type="dxa"/>
           <w:bottom w:w="0" w:type="dxa"/>
           <w:right w:w="108" w:type="dxa"/>
         </w:tblCellMar>
@@ -882,7 +882,7 @@
             </w:tcBorders>
             <w:shd w:color="auto" w:fill="E6E6E6" w:val="clear"/>
             <w:tcMar>
-              <w:left w:w="93" w:type="dxa"/>
+              <w:left w:w="83" w:type="dxa"/>
             </w:tcMar>
             <w:vAlign w:val="center"/>
           </w:tcPr>
@@ -922,7 +922,7 @@
             </w:tcBorders>
             <w:shd w:color="auto" w:fill="E6E6E6" w:val="clear"/>
             <w:tcMar>
-              <w:left w:w="93" w:type="dxa"/>
+              <w:left w:w="83" w:type="dxa"/>
             </w:tcMar>
             <w:vAlign w:val="center"/>
           </w:tcPr>
@@ -962,7 +962,7 @@
             </w:tcBorders>
             <w:shd w:color="auto" w:fill="E6E6E6" w:val="clear"/>
             <w:tcMar>
-              <w:left w:w="93" w:type="dxa"/>
+              <w:left w:w="83" w:type="dxa"/>
             </w:tcMar>
             <w:vAlign w:val="center"/>
           </w:tcPr>
@@ -1008,7 +1008,7 @@
             </w:tcBorders>
             <w:shd w:color="auto" w:fill="E6E6E6" w:val="clear"/>
             <w:tcMar>
-              <w:left w:w="93" w:type="dxa"/>
+              <w:left w:w="83" w:type="dxa"/>
             </w:tcMar>
             <w:vAlign w:val="center"/>
           </w:tcPr>
@@ -1048,7 +1048,7 @@
             </w:tcBorders>
             <w:shd w:color="auto" w:fill="E6E6E6" w:val="clear"/>
             <w:tcMar>
-              <w:left w:w="93" w:type="dxa"/>
+              <w:left w:w="83" w:type="dxa"/>
             </w:tcMar>
             <w:vAlign w:val="center"/>
           </w:tcPr>
@@ -1091,7 +1091,7 @@
             </w:tcBorders>
             <w:shd w:fill="auto" w:val="clear"/>
             <w:tcMar>
-              <w:left w:w="93" w:type="dxa"/>
+              <w:left w:w="83" w:type="dxa"/>
             </w:tcMar>
             <w:vAlign w:val="center"/>
           </w:tcPr>
@@ -1127,7 +1127,7 @@
             </w:tcBorders>
             <w:shd w:fill="auto" w:val="clear"/>
             <w:tcMar>
-              <w:left w:w="93" w:type="dxa"/>
+              <w:left w:w="83" w:type="dxa"/>
             </w:tcMar>
             <w:vAlign w:val="center"/>
           </w:tcPr>
@@ -1158,7 +1158,7 @@
             </w:tcBorders>
             <w:shd w:fill="auto" w:val="clear"/>
             <w:tcMar>
-              <w:left w:w="93" w:type="dxa"/>
+              <w:left w:w="83" w:type="dxa"/>
             </w:tcMar>
           </w:tcPr>
           <w:p>
@@ -1300,7 +1300,7 @@
             </w:tcBorders>
             <w:shd w:fill="auto" w:val="clear"/>
             <w:tcMar>
-              <w:left w:w="93" w:type="dxa"/>
+              <w:left w:w="83" w:type="dxa"/>
             </w:tcMar>
             <w:vAlign w:val="center"/>
           </w:tcPr>
@@ -1344,7 +1344,7 @@
             </w:tcBorders>
             <w:shd w:fill="auto" w:val="clear"/>
             <w:tcMar>
-              <w:left w:w="93" w:type="dxa"/>
+              <w:left w:w="83" w:type="dxa"/>
             </w:tcMar>
           </w:tcPr>
           <w:p>
@@ -1376,7 +1376,7 @@
             </w:tcBorders>
             <w:shd w:fill="auto" w:val="clear"/>
             <w:tcMar>
-              <w:left w:w="93" w:type="dxa"/>
+              <w:left w:w="83" w:type="dxa"/>
             </w:tcMar>
             <w:vAlign w:val="center"/>
           </w:tcPr>
@@ -1412,7 +1412,7 @@
             </w:tcBorders>
             <w:shd w:fill="auto" w:val="clear"/>
             <w:tcMar>
-              <w:left w:w="93" w:type="dxa"/>
+              <w:left w:w="83" w:type="dxa"/>
             </w:tcMar>
             <w:vAlign w:val="center"/>
           </w:tcPr>
@@ -1443,7 +1443,7 @@
             </w:tcBorders>
             <w:shd w:fill="auto" w:val="clear"/>
             <w:tcMar>
-              <w:left w:w="93" w:type="dxa"/>
+              <w:left w:w="83" w:type="dxa"/>
             </w:tcMar>
           </w:tcPr>
           <w:p>
@@ -1525,13 +1525,7 @@
             </w:pPr>
             <w:r>
               <w:rPr/>
-              <w:t>Alterar Plano da i</w:t>
-            </w:r>
-            <w:bookmarkStart w:id="2" w:name="_GoBack"/>
-            <w:bookmarkEnd w:id="2"/>
-            <w:r>
-              <w:rPr/>
-              <w:t>teração</w:t>
+              <w:t>Cadastro de Pontos Turisticos</w:t>
             </w:r>
           </w:p>
           <w:p>
@@ -1547,13 +1541,16 @@
             </w:pPr>
             <w:r>
               <w:rPr/>
-              <w:t>Exibir instruções</w:t>
+              <w:t>Cadastros de Usários</w:t>
             </w:r>
           </w:p>
           <w:p>
             <w:pPr>
               <w:pStyle w:val="ListParagraph"/>
-              <w:ind w:left="459" w:hanging="0"/>
+              <w:numPr>
+                <w:ilvl w:val="0"/>
+                <w:numId w:val="0"/>
+              </w:numPr>
               <w:jc w:val="both"/>
               <w:rPr/>
             </w:pPr>
@@ -1575,7 +1572,7 @@
             </w:tcBorders>
             <w:shd w:fill="auto" w:val="clear"/>
             <w:tcMar>
-              <w:left w:w="93" w:type="dxa"/>
+              <w:left w:w="83" w:type="dxa"/>
             </w:tcMar>
             <w:vAlign w:val="center"/>
           </w:tcPr>
@@ -1619,7 +1616,7 @@
             </w:tcBorders>
             <w:shd w:fill="auto" w:val="clear"/>
             <w:tcMar>
-              <w:left w:w="93" w:type="dxa"/>
+              <w:left w:w="83" w:type="dxa"/>
             </w:tcMar>
           </w:tcPr>
           <w:p>
@@ -1651,7 +1648,7 @@
             </w:tcBorders>
             <w:shd w:fill="auto" w:val="clear"/>
             <w:tcMar>
-              <w:left w:w="93" w:type="dxa"/>
+              <w:left w:w="83" w:type="dxa"/>
             </w:tcMar>
             <w:vAlign w:val="center"/>
           </w:tcPr>
@@ -1686,7 +1683,7 @@
             </w:tcBorders>
             <w:shd w:fill="auto" w:val="clear"/>
             <w:tcMar>
-              <w:left w:w="93" w:type="dxa"/>
+              <w:left w:w="83" w:type="dxa"/>
             </w:tcMar>
             <w:vAlign w:val="center"/>
           </w:tcPr>
@@ -1717,39 +1714,18 @@
             </w:tcBorders>
             <w:shd w:fill="auto" w:val="clear"/>
             <w:tcMar>
-              <w:left w:w="93" w:type="dxa"/>
+              <w:left w:w="83" w:type="dxa"/>
             </w:tcMar>
           </w:tcPr>
           <w:p>
             <w:pPr>
               <w:pStyle w:val="ListParagraph"/>
-              <w:numPr>
-                <w:ilvl w:val="0"/>
-                <w:numId w:val="5"/>
-              </w:numPr>
-              <w:ind w:left="505" w:hanging="505"/>
-              <w:jc w:val="both"/>
-              <w:rPr/>
-            </w:pPr>
-            <w:r>
-              <w:rPr/>
-              <w:t>Cadastro de usuários</w:t>
-            </w:r>
-          </w:p>
-          <w:p>
-            <w:pPr>
-              <w:pStyle w:val="ListParagraph"/>
-              <w:numPr>
-                <w:ilvl w:val="0"/>
-                <w:numId w:val="5"/>
-              </w:numPr>
-              <w:ind w:left="505" w:hanging="505"/>
-              <w:jc w:val="both"/>
-              <w:rPr/>
-            </w:pPr>
-            <w:r>
-              <w:rPr/>
-              <w:t>Cadastros do Pontos Turísticos</w:t>
+              <w:ind w:hanging="0"/>
+              <w:jc w:val="both"/>
+              <w:rPr/>
+            </w:pPr>
+            <w:r>
+              <w:rPr/>
             </w:r>
           </w:p>
           <w:p>
@@ -1842,7 +1818,7 @@
             </w:tcBorders>
             <w:shd w:fill="auto" w:val="clear"/>
             <w:tcMar>
-              <w:left w:w="93" w:type="dxa"/>
+              <w:left w:w="83" w:type="dxa"/>
             </w:tcMar>
             <w:vAlign w:val="center"/>
           </w:tcPr>
@@ -1886,7 +1862,7 @@
             </w:tcBorders>
             <w:shd w:fill="auto" w:val="clear"/>
             <w:tcMar>
-              <w:left w:w="93" w:type="dxa"/>
+              <w:left w:w="83" w:type="dxa"/>
             </w:tcMar>
           </w:tcPr>
           <w:p>
@@ -1899,6 +1875,7 @@
             </w:pPr>
             <w:r>
               <w:rPr/>
+              <w:t xml:space="preserve"> </w:t>
             </w:r>
           </w:p>
         </w:tc>
@@ -1918,7 +1895,7 @@
             </w:tcBorders>
             <w:shd w:fill="auto" w:val="clear"/>
             <w:tcMar>
-              <w:left w:w="93" w:type="dxa"/>
+              <w:left w:w="83" w:type="dxa"/>
             </w:tcMar>
             <w:vAlign w:val="center"/>
           </w:tcPr>
@@ -1954,7 +1931,7 @@
             </w:tcBorders>
             <w:shd w:fill="auto" w:val="clear"/>
             <w:tcMar>
-              <w:left w:w="93" w:type="dxa"/>
+              <w:left w:w="83" w:type="dxa"/>
             </w:tcMar>
             <w:vAlign w:val="center"/>
           </w:tcPr>
@@ -1985,7 +1962,7 @@
             </w:tcBorders>
             <w:shd w:fill="auto" w:val="clear"/>
             <w:tcMar>
-              <w:left w:w="93" w:type="dxa"/>
+              <w:left w:w="83" w:type="dxa"/>
             </w:tcMar>
           </w:tcPr>
           <w:p>
@@ -2003,8 +1980,8 @@
               <w:rPr/>
               <w:t xml:space="preserve">Avaliar </w:t>
             </w:r>
-            <w:bookmarkStart w:id="3" w:name="__DdeLink__1871_1814265721"/>
-            <w:bookmarkEnd w:id="3"/>
+            <w:bookmarkStart w:id="2" w:name="__DdeLink__1871_1814265721"/>
+            <w:bookmarkEnd w:id="2"/>
             <w:r>
               <w:rPr/>
               <w:t>Pontos Turísticos</w:t>
@@ -2074,7 +2051,7 @@
             </w:tcBorders>
             <w:shd w:fill="auto" w:val="clear"/>
             <w:tcMar>
-              <w:left w:w="93" w:type="dxa"/>
+              <w:left w:w="83" w:type="dxa"/>
             </w:tcMar>
             <w:vAlign w:val="center"/>
           </w:tcPr>
@@ -2118,7 +2095,7 @@
             </w:tcBorders>
             <w:shd w:fill="auto" w:val="clear"/>
             <w:tcMar>
-              <w:left w:w="93" w:type="dxa"/>
+              <w:left w:w="83" w:type="dxa"/>
             </w:tcMar>
           </w:tcPr>
           <w:p>
@@ -2150,7 +2127,7 @@
             </w:tcBorders>
             <w:shd w:fill="auto" w:val="clear"/>
             <w:tcMar>
-              <w:left w:w="93" w:type="dxa"/>
+              <w:left w:w="83" w:type="dxa"/>
             </w:tcMar>
             <w:vAlign w:val="center"/>
           </w:tcPr>
@@ -2185,7 +2162,7 @@
             </w:tcBorders>
             <w:shd w:fill="auto" w:val="clear"/>
             <w:tcMar>
-              <w:left w:w="93" w:type="dxa"/>
+              <w:left w:w="83" w:type="dxa"/>
             </w:tcMar>
             <w:vAlign w:val="center"/>
           </w:tcPr>
@@ -2216,7 +2193,7 @@
             </w:tcBorders>
             <w:shd w:fill="auto" w:val="clear"/>
             <w:tcMar>
-              <w:left w:w="93" w:type="dxa"/>
+              <w:left w:w="83" w:type="dxa"/>
             </w:tcMar>
           </w:tcPr>
           <w:p>
@@ -2281,7 +2258,7 @@
             </w:tcBorders>
             <w:shd w:fill="auto" w:val="clear"/>
             <w:tcMar>
-              <w:left w:w="93" w:type="dxa"/>
+              <w:left w:w="83" w:type="dxa"/>
             </w:tcMar>
             <w:vAlign w:val="center"/>
           </w:tcPr>
@@ -2325,7 +2302,7 @@
             </w:tcBorders>
             <w:shd w:fill="auto" w:val="clear"/>
             <w:tcMar>
-              <w:left w:w="93" w:type="dxa"/>
+              <w:left w:w="83" w:type="dxa"/>
             </w:tcMar>
           </w:tcPr>
           <w:p>
@@ -2357,7 +2334,7 @@
             </w:tcBorders>
             <w:shd w:fill="auto" w:val="clear"/>
             <w:tcMar>
-              <w:left w:w="93" w:type="dxa"/>
+              <w:left w:w="83" w:type="dxa"/>
             </w:tcMar>
             <w:vAlign w:val="center"/>
           </w:tcPr>
@@ -2393,7 +2370,7 @@
             </w:tcBorders>
             <w:shd w:fill="auto" w:val="clear"/>
             <w:tcMar>
-              <w:left w:w="93" w:type="dxa"/>
+              <w:left w:w="83" w:type="dxa"/>
             </w:tcMar>
             <w:vAlign w:val="center"/>
           </w:tcPr>
@@ -2424,7 +2401,7 @@
             </w:tcBorders>
             <w:shd w:fill="auto" w:val="clear"/>
             <w:tcMar>
-              <w:left w:w="93" w:type="dxa"/>
+              <w:left w:w="83" w:type="dxa"/>
             </w:tcMar>
           </w:tcPr>
           <w:p>
@@ -2453,7 +2430,7 @@
             </w:tcBorders>
             <w:shd w:fill="auto" w:val="clear"/>
             <w:tcMar>
-              <w:left w:w="93" w:type="dxa"/>
+              <w:left w:w="83" w:type="dxa"/>
             </w:tcMar>
           </w:tcPr>
           <w:p>
@@ -2482,7 +2459,7 @@
             </w:tcBorders>
             <w:shd w:fill="auto" w:val="clear"/>
             <w:tcMar>
-              <w:left w:w="93" w:type="dxa"/>
+              <w:left w:w="83" w:type="dxa"/>
             </w:tcMar>
           </w:tcPr>
           <w:p>
@@ -2514,7 +2491,7 @@
             </w:tcBorders>
             <w:shd w:fill="auto" w:val="clear"/>
             <w:tcMar>
-              <w:left w:w="93" w:type="dxa"/>
+              <w:left w:w="83" w:type="dxa"/>
             </w:tcMar>
             <w:vAlign w:val="center"/>
           </w:tcPr>
@@ -2549,7 +2526,7 @@
             </w:tcBorders>
             <w:shd w:fill="auto" w:val="clear"/>
             <w:tcMar>
-              <w:left w:w="93" w:type="dxa"/>
+              <w:left w:w="83" w:type="dxa"/>
             </w:tcMar>
             <w:vAlign w:val="center"/>
           </w:tcPr>
@@ -2580,7 +2557,7 @@
             </w:tcBorders>
             <w:shd w:fill="auto" w:val="clear"/>
             <w:tcMar>
-              <w:left w:w="93" w:type="dxa"/>
+              <w:left w:w="83" w:type="dxa"/>
             </w:tcMar>
           </w:tcPr>
           <w:p>
@@ -2609,7 +2586,7 @@
             </w:tcBorders>
             <w:shd w:fill="auto" w:val="clear"/>
             <w:tcMar>
-              <w:left w:w="93" w:type="dxa"/>
+              <w:left w:w="83" w:type="dxa"/>
             </w:tcMar>
           </w:tcPr>
           <w:p>
@@ -2638,7 +2615,7 @@
             </w:tcBorders>
             <w:shd w:fill="auto" w:val="clear"/>
             <w:tcMar>
-              <w:left w:w="93" w:type="dxa"/>
+              <w:left w:w="83" w:type="dxa"/>
             </w:tcMar>
           </w:tcPr>
           <w:p>
@@ -2649,15 +2626,15 @@
               <w:jc w:val="both"/>
               <w:rPr/>
             </w:pPr>
-            <w:bookmarkStart w:id="4" w:name="_Toc447095880"/>
-            <w:bookmarkStart w:id="5" w:name="_Toc456598586"/>
-            <w:bookmarkStart w:id="6" w:name="_Toc456600917"/>
-            <w:bookmarkStart w:id="7" w:name="_Toc447095880"/>
-            <w:bookmarkStart w:id="8" w:name="_Toc456598586"/>
-            <w:bookmarkStart w:id="9" w:name="_Toc456600917"/>
+            <w:bookmarkStart w:id="3" w:name="_Toc447095880"/>
+            <w:bookmarkStart w:id="4" w:name="_Toc456598586"/>
+            <w:bookmarkStart w:id="5" w:name="_Toc456600917"/>
+            <w:bookmarkStart w:id="6" w:name="_Toc447095880"/>
+            <w:bookmarkStart w:id="7" w:name="_Toc456598586"/>
+            <w:bookmarkStart w:id="8" w:name="_Toc456600917"/>
+            <w:bookmarkEnd w:id="6"/>
             <w:bookmarkEnd w:id="7"/>
             <w:bookmarkEnd w:id="8"/>
-            <w:bookmarkEnd w:id="9"/>
             <w:r>
               <w:rPr/>
             </w:r>
@@ -2852,7 +2829,7 @@
             <w:fldChar w:fldCharType="separate"/>
           </w:r>
           <w:r>
-            <w:t>16/09/15</w:t>
+            <w:t>20/09/15</w:t>
           </w:r>
           <w:r>
             <w:fldChar w:fldCharType="end"/>
@@ -2886,7 +2863,7 @@
             <w:fldChar w:fldCharType="separate"/>
           </w:r>
           <w:r>
-            <w:t>3</w:t>
+            <w:t>1</w:t>
           </w:r>
           <w:r>
             <w:fldChar w:fldCharType="end"/>
@@ -2937,7 +2914,7 @@
     <w:tblPr>
       <w:tblW w:w="9558" w:type="dxa"/>
       <w:jc w:val="left"/>
-      <w:tblInd w:w="-24" w:type="dxa"/>
+      <w:tblInd w:w="-38" w:type="dxa"/>
       <w:tblBorders>
         <w:top w:val="single" w:sz="6" w:space="0" w:color="00000A"/>
         <w:left w:val="single" w:sz="6" w:space="0" w:color="00000A"/>
@@ -2948,7 +2925,7 @@
       </w:tblBorders>
       <w:tblCellMar>
         <w:top w:w="0" w:type="dxa"/>
-        <w:left w:w="83" w:type="dxa"/>
+        <w:left w:w="67" w:type="dxa"/>
         <w:bottom w:w="0" w:type="dxa"/>
         <w:right w:w="108" w:type="dxa"/>
       </w:tblCellMar>
@@ -2973,7 +2950,7 @@
           </w:tcBorders>
           <w:shd w:fill="auto" w:val="clear"/>
           <w:tcMar>
-            <w:left w:w="83" w:type="dxa"/>
+            <w:left w:w="67" w:type="dxa"/>
           </w:tcMar>
         </w:tcPr>
         <w:p>
@@ -3000,7 +2977,7 @@
           </w:tcBorders>
           <w:shd w:fill="auto" w:val="clear"/>
           <w:tcMar>
-            <w:left w:w="83" w:type="dxa"/>
+            <w:left w:w="67" w:type="dxa"/>
           </w:tcMar>
         </w:tcPr>
         <w:p>
@@ -3035,7 +3012,7 @@
           </w:tcBorders>
           <w:shd w:fill="auto" w:val="clear"/>
           <w:tcMar>
-            <w:left w:w="83" w:type="dxa"/>
+            <w:left w:w="67" w:type="dxa"/>
           </w:tcMar>
         </w:tcPr>
         <w:p>
@@ -3062,7 +3039,7 @@
           </w:tcBorders>
           <w:shd w:fill="auto" w:val="clear"/>
           <w:tcMar>
-            <w:left w:w="83" w:type="dxa"/>
+            <w:left w:w="67" w:type="dxa"/>
           </w:tcMar>
         </w:tcPr>
         <w:p>
@@ -4456,6 +4433,53 @@
     <w:rPr>
       <w:rFonts w:cs="Courier New"/>
     </w:rPr>
+  </w:style>
+  <w:style w:type="character" w:styleId="ListLabel16">
+    <w:name w:val="ListLabel 16"/>
+    <w:qFormat/>
+    <w:rPr>
+      <w:rFonts w:cs="Symbol"/>
+    </w:rPr>
+  </w:style>
+  <w:style w:type="character" w:styleId="ListLabel17">
+    <w:name w:val="ListLabel 17"/>
+    <w:qFormat/>
+    <w:rPr>
+      <w:rFonts w:cs="Wingdings"/>
+    </w:rPr>
+  </w:style>
+  <w:style w:type="character" w:styleId="ListLabel18">
+    <w:name w:val="ListLabel 18"/>
+    <w:qFormat/>
+    <w:rPr>
+      <w:rFonts w:cs="Courier New"/>
+    </w:rPr>
+  </w:style>
+  <w:style w:type="character" w:styleId="ListLabel19">
+    <w:name w:val="ListLabel 19"/>
+    <w:qFormat/>
+    <w:rPr>
+      <w:rFonts w:cs="Symbol"/>
+    </w:rPr>
+  </w:style>
+  <w:style w:type="character" w:styleId="ListLabel20">
+    <w:name w:val="ListLabel 20"/>
+    <w:qFormat/>
+    <w:rPr>
+      <w:rFonts w:cs="Wingdings"/>
+    </w:rPr>
+  </w:style>
+  <w:style w:type="character" w:styleId="ListLabel21">
+    <w:name w:val="ListLabel 21"/>
+    <w:qFormat/>
+    <w:rPr>
+      <w:rFonts w:cs="Courier New"/>
+    </w:rPr>
+  </w:style>
+  <w:style w:type="character" w:styleId="Smbolosdenumerao">
+    <w:name w:val="Símbolos de numeração"/>
+    <w:qFormat/>
+    <w:rPr/>
   </w:style>
   <w:style w:type="paragraph" w:styleId="Ttulo">
     <w:name w:val="Título"/>

</xml_diff>